<commit_message>
copy from lab class so can run through it; update build file so can run junit 4 tests
</commit_message>
<xml_diff>
--- a/JUnit 5 Workshop Instructions.docx
+++ b/JUnit 5 Workshop Instructions.docx
@@ -2735,8 +2735,6 @@
       <w:r>
         <w:t>gradlew build</w:t>
       </w:r>
-      <w:bookmarkStart w:id="6" w:name="_GoBack"/>
-      <w:bookmarkEnd w:id="6"/>
     </w:p>
     <w:p>
       <w:pPr>
@@ -2760,49 +2758,64 @@
       <w:pPr>
         <w:pStyle w:val="Heading2"/>
       </w:pPr>
-      <w:bookmarkStart w:id="7" w:name="_Toc379391937"/>
+      <w:bookmarkStart w:id="6" w:name="_Toc379391937"/>
       <w:r>
         <w:t>Step 2 – Convert to JUnit 5</w:t>
       </w:r>
+      <w:bookmarkEnd w:id="6"/>
+      <w:r>
+        <w:t xml:space="preserve"> </w:t>
+      </w:r>
+    </w:p>
+    <w:p>
+      <w:r>
+        <w:t xml:space="preserve">JUnit 5 is available and we want to use it. The goal of step 2 is run all the JUnit 4 style tests using a JUnit 5 runner. This is the first step in migration on a real project. </w:t>
+      </w:r>
+      <w:r>
+        <w:t>Once all the plumbing is ready, it will be time to actually us</w:t>
+      </w:r>
+      <w:r>
+        <w:t>e</w:t>
+      </w:r>
+      <w:r>
+        <w:t xml:space="preserve"> JUnit 5 syntax.</w:t>
+      </w:r>
+    </w:p>
+    <w:p/>
+    <w:p>
+      <w:pPr>
+        <w:pStyle w:val="Heading3"/>
+      </w:pPr>
+      <w:bookmarkStart w:id="7" w:name="_Toc379391938"/>
+      <w:r>
+        <w:t>Step 2.1 – Update</w:t>
+      </w:r>
       <w:bookmarkEnd w:id="7"/>
       <w:r>
+        <w:t xml:space="preserve"> build.gradle</w:t>
+      </w:r>
+    </w:p>
+    <w:p>
+      <w:r>
+        <w:t xml:space="preserve">The following walk you through updating the </w:t>
+      </w:r>
+      <w:r>
+        <w:t>Gradle build file</w:t>
+      </w:r>
+      <w:r>
+        <w:t xml:space="preserve"> to use JUnit 5 with legacy JUnit 4 support.  </w:t>
+      </w:r>
+      <w:r>
+        <w:t xml:space="preserve">If you </w:t>
+      </w:r>
+      <w:r>
+        <w:t xml:space="preserve">aren’t familiar with </w:t>
+      </w:r>
+      <w:r>
+        <w:t>Gradle</w:t>
+      </w:r>
+      <w:r>
         <w:t xml:space="preserve"> </w:t>
-      </w:r>
-    </w:p>
-    <w:p>
-      <w:r>
-        <w:t xml:space="preserve">JUnit 5 is available and we want to use it. The goal of step 2 is run all the JUnit 4 style tests using a JUnit 5 runner. This is the first step in migration on a real project. </w:t>
-      </w:r>
-      <w:r>
-        <w:t>Once all the plumbing is ready, it will be time to actually us</w:t>
-      </w:r>
-      <w:r>
-        <w:t>e</w:t>
-      </w:r>
-      <w:r>
-        <w:t xml:space="preserve"> JUnit 5 syntax.</w:t>
-      </w:r>
-    </w:p>
-    <w:p/>
-    <w:p>
-      <w:pPr>
-        <w:pStyle w:val="Heading3"/>
-      </w:pPr>
-      <w:bookmarkStart w:id="8" w:name="_Toc379391938"/>
-      <w:r>
-        <w:t>Step 2.1 – Update pom.xml</w:t>
-      </w:r>
-      <w:bookmarkEnd w:id="8"/>
-    </w:p>
-    <w:p>
-      <w:r>
-        <w:t xml:space="preserve">The following walk you through updating the pom.xml to use JUnit 5 with legacy JUnit 4 support.  </w:t>
-      </w:r>
-      <w:r>
-        <w:t xml:space="preserve">If you </w:t>
-      </w:r>
-      <w:r>
-        <w:t xml:space="preserve">aren’t familiar with Maven </w:t>
       </w:r>
       <w:r>
         <w:t>(</w:t>
@@ -2833,7 +2846,7 @@
           <w:rPr>
             <w:rStyle w:val="Hyperlink"/>
           </w:rPr>
-          <w:t>solution guide pom.xml</w:t>
+          <w:t>solution guide build.gradle</w:t>
         </w:r>
       </w:hyperlink>
       <w:r>
@@ -2850,102 +2863,222 @@
         </w:numPr>
       </w:pPr>
       <w:r>
-        <w:t>Add property to pom.xml so can run unit tests</w:t>
-      </w:r>
-      <w:r>
-        <w:t>.</w:t>
-      </w:r>
-    </w:p>
-    <w:p>
-      <w:pPr>
-        <w:pStyle w:val="ListParagraph"/>
-        <w:rPr>
-          <w:sz w:val="20"/>
-          <w:szCs w:val="20"/>
-        </w:rPr>
-      </w:pPr>
-      <w:r>
-        <w:rPr>
-          <w:rFonts w:ascii="Monaco" w:hAnsi="Monaco" w:cs="Monaco"/>
-          <w:color w:val="008080"/>
-          <w:sz w:val="20"/>
-          <w:szCs w:val="20"/>
-        </w:rPr>
-        <w:t>&lt;</w:t>
-      </w:r>
-      <w:r>
-        <w:rPr>
-          <w:rFonts w:ascii="Monaco" w:hAnsi="Monaco" w:cs="Monaco"/>
-          <w:color w:val="3F7F7F"/>
-          <w:sz w:val="20"/>
-          <w:szCs w:val="20"/>
-        </w:rPr>
-        <w:t>surefire.version</w:t>
-      </w:r>
-      <w:r>
-        <w:rPr>
-          <w:rFonts w:ascii="Monaco" w:hAnsi="Monaco" w:cs="Monaco"/>
-          <w:color w:val="008080"/>
-          <w:sz w:val="20"/>
-          <w:szCs w:val="20"/>
-        </w:rPr>
-        <w:t>&gt;</w:t>
-      </w:r>
-      <w:r>
-        <w:rPr>
-          <w:rFonts w:ascii="Monaco" w:hAnsi="Monaco" w:cs="Monaco"/>
-          <w:color w:val="000000"/>
-          <w:sz w:val="20"/>
-          <w:szCs w:val="20"/>
-        </w:rPr>
-        <w:t>2.19.1</w:t>
-      </w:r>
-      <w:r>
-        <w:rPr>
-          <w:rFonts w:ascii="Monaco" w:hAnsi="Monaco" w:cs="Monaco"/>
-          <w:color w:val="008080"/>
-          <w:sz w:val="20"/>
-          <w:szCs w:val="20"/>
-        </w:rPr>
-        <w:t>&lt;/</w:t>
-      </w:r>
-      <w:r>
-        <w:rPr>
-          <w:rFonts w:ascii="Monaco" w:hAnsi="Monaco" w:cs="Monaco"/>
-          <w:color w:val="3F7F7F"/>
-          <w:sz w:val="20"/>
-          <w:szCs w:val="20"/>
-        </w:rPr>
-        <w:t>surefire.version</w:t>
-      </w:r>
-      <w:r>
-        <w:rPr>
-          <w:rFonts w:ascii="Monaco" w:hAnsi="Monaco" w:cs="Monaco"/>
-          <w:color w:val="008080"/>
-          <w:sz w:val="20"/>
-          <w:szCs w:val="20"/>
-        </w:rPr>
-        <w:t>&gt;</w:t>
-      </w:r>
-    </w:p>
-    <w:p>
-      <w:pPr>
-        <w:pStyle w:val="ListParagraph"/>
-      </w:pPr>
-    </w:p>
-    <w:p>
-      <w:pPr>
-        <w:pStyle w:val="ListParagraph"/>
+        <w:t xml:space="preserve">Add </w:t>
+      </w:r>
+      <w:r>
+        <w:t>variables above the Java plugin line</w:t>
+      </w:r>
+      <w:r>
+        <w:t xml:space="preserve"> </w:t>
+      </w:r>
+      <w:r>
+        <w:t>to pull JUnit. The first two are always required. The</w:t>
+      </w:r>
+      <w:r>
+        <w:t xml:space="preserve"> third is so you can run JUnit 3 or 4</w:t>
+      </w:r>
+      <w:r>
+        <w:t xml:space="preserve"> tests.</w:t>
+      </w:r>
+    </w:p>
+    <w:p>
+      <w:pPr>
+        <w:pStyle w:val="ListParagraph"/>
+      </w:pPr>
+    </w:p>
+    <w:p>
+      <w:pPr>
+        <w:pStyle w:val="ListParagraph"/>
+        <w:widowControl w:val="0"/>
+        <w:autoSpaceDE w:val="0"/>
+        <w:autoSpaceDN w:val="0"/>
+        <w:adjustRightInd w:val="0"/>
+        <w:rPr>
+          <w:rFonts w:ascii="Monaco" w:hAnsi="Monaco" w:cs="Monaco"/>
+          <w:sz w:val="20"/>
+          <w:szCs w:val="20"/>
+        </w:rPr>
+      </w:pPr>
+      <w:r>
+        <w:rPr>
+          <w:rFonts w:ascii="Monaco" w:hAnsi="Monaco" w:cs="Monaco"/>
+          <w:color w:val="7F0055"/>
+          <w:sz w:val="20"/>
+          <w:szCs w:val="20"/>
+        </w:rPr>
+        <w:t>ext</w:t>
+      </w:r>
+      <w:r>
+        <w:rPr>
+          <w:rFonts w:ascii="Monaco" w:hAnsi="Monaco" w:cs="Monaco"/>
+          <w:color w:val="000000"/>
+          <w:sz w:val="20"/>
+          <w:szCs w:val="20"/>
+        </w:rPr>
+        <w:t xml:space="preserve">.junitVintageVersion  = </w:t>
+      </w:r>
+      <w:r>
+        <w:rPr>
+          <w:rFonts w:ascii="Monaco" w:hAnsi="Monaco" w:cs="Monaco"/>
+          <w:color w:val="2A00FF"/>
+          <w:sz w:val="20"/>
+          <w:szCs w:val="20"/>
+        </w:rPr>
+        <w:t>'4.12.3'</w:t>
+      </w:r>
+    </w:p>
+    <w:p>
+      <w:pPr>
+        <w:pStyle w:val="ListParagraph"/>
+        <w:widowControl w:val="0"/>
+        <w:autoSpaceDE w:val="0"/>
+        <w:autoSpaceDN w:val="0"/>
+        <w:adjustRightInd w:val="0"/>
+        <w:rPr>
+          <w:rFonts w:ascii="Monaco" w:hAnsi="Monaco" w:cs="Monaco"/>
+          <w:sz w:val="20"/>
+          <w:szCs w:val="20"/>
+        </w:rPr>
+      </w:pPr>
+      <w:r>
+        <w:rPr>
+          <w:rFonts w:ascii="Monaco" w:hAnsi="Monaco" w:cs="Monaco"/>
+          <w:color w:val="7F0055"/>
+          <w:sz w:val="20"/>
+          <w:szCs w:val="20"/>
+        </w:rPr>
+        <w:t>ext</w:t>
+      </w:r>
+      <w:r>
+        <w:rPr>
+          <w:rFonts w:ascii="Monaco" w:hAnsi="Monaco" w:cs="Monaco"/>
+          <w:color w:val="000000"/>
+          <w:sz w:val="20"/>
+          <w:szCs w:val="20"/>
+        </w:rPr>
+        <w:t xml:space="preserve">.junitPlatformVersion = </w:t>
+      </w:r>
+      <w:r>
+        <w:rPr>
+          <w:rFonts w:ascii="Monaco" w:hAnsi="Monaco" w:cs="Monaco"/>
+          <w:color w:val="2A00FF"/>
+          <w:sz w:val="20"/>
+          <w:szCs w:val="20"/>
+        </w:rPr>
+        <w:t>'1.0.3'</w:t>
+      </w:r>
+    </w:p>
+    <w:p>
+      <w:pPr>
+        <w:pStyle w:val="ListParagraph"/>
+        <w:widowControl w:val="0"/>
+        <w:autoSpaceDE w:val="0"/>
+        <w:autoSpaceDN w:val="0"/>
+        <w:adjustRightInd w:val="0"/>
+        <w:rPr>
+          <w:rFonts w:ascii="Monaco" w:hAnsi="Monaco" w:cs="Monaco"/>
+          <w:sz w:val="20"/>
+          <w:szCs w:val="20"/>
+        </w:rPr>
+      </w:pPr>
+      <w:r>
+        <w:rPr>
+          <w:rFonts w:ascii="Monaco" w:hAnsi="Monaco" w:cs="Monaco"/>
+          <w:color w:val="7F0055"/>
+          <w:sz w:val="20"/>
+          <w:szCs w:val="20"/>
+        </w:rPr>
+        <w:t>ext</w:t>
+      </w:r>
+      <w:r>
+        <w:rPr>
+          <w:rFonts w:ascii="Monaco" w:hAnsi="Monaco" w:cs="Monaco"/>
+          <w:color w:val="000000"/>
+          <w:sz w:val="20"/>
+          <w:szCs w:val="20"/>
+        </w:rPr>
+        <w:t xml:space="preserve">.junitJupiterVersion  = </w:t>
+      </w:r>
+      <w:r>
+        <w:rPr>
+          <w:rFonts w:ascii="Monaco" w:hAnsi="Monaco" w:cs="Monaco"/>
+          <w:color w:val="2A00FF"/>
+          <w:sz w:val="20"/>
+          <w:szCs w:val="20"/>
+        </w:rPr>
+        <w:t>'5.0.3'</w:t>
+      </w:r>
+    </w:p>
+    <w:p>
+      <w:pPr>
+        <w:pStyle w:val="ListParagraph"/>
+        <w:widowControl w:val="0"/>
+        <w:autoSpaceDE w:val="0"/>
+        <w:autoSpaceDN w:val="0"/>
+        <w:adjustRightInd w:val="0"/>
+        <w:rPr>
+          <w:rFonts w:ascii="Monaco" w:hAnsi="Monaco" w:cs="Monaco"/>
+          <w:sz w:val="20"/>
+          <w:szCs w:val="20"/>
+        </w:rPr>
+      </w:pPr>
+    </w:p>
+    <w:p>
+      <w:pPr>
+        <w:pStyle w:val="ListParagraph"/>
+        <w:rPr>
+          <w:sz w:val="20"/>
+          <w:szCs w:val="20"/>
+        </w:rPr>
+      </w:pPr>
+      <w:r>
+        <w:rPr>
+          <w:rFonts w:ascii="Monaco" w:hAnsi="Monaco" w:cs="Monaco"/>
+          <w:color w:val="7F0055"/>
+          <w:sz w:val="20"/>
+          <w:szCs w:val="20"/>
+        </w:rPr>
+        <w:t>apply</w:t>
+      </w:r>
+      <w:r>
+        <w:rPr>
+          <w:rFonts w:ascii="Monaco" w:hAnsi="Monaco" w:cs="Monaco"/>
+          <w:color w:val="000000"/>
+          <w:sz w:val="20"/>
+          <w:szCs w:val="20"/>
+        </w:rPr>
+        <w:t xml:space="preserve"> plugin: </w:t>
+      </w:r>
+      <w:r>
+        <w:rPr>
+          <w:rFonts w:ascii="Monaco" w:hAnsi="Monaco" w:cs="Monaco"/>
+          <w:color w:val="2A00FF"/>
+          <w:sz w:val="20"/>
+          <w:szCs w:val="20"/>
+        </w:rPr>
+        <w:t>'java'</w:t>
+      </w:r>
+    </w:p>
+    <w:p/>
+    <w:p>
+      <w:pPr>
+        <w:pStyle w:val="ListParagraph"/>
+        <w:widowControl w:val="0"/>
         <w:numPr>
           <w:ilvl w:val="0"/>
           <w:numId w:val="1"/>
         </w:numPr>
-      </w:pPr>
-      <w:r>
-        <w:t xml:space="preserve">Add properties to pom.xml </w:t>
-      </w:r>
-      <w:r>
-        <w:t>to pull JUnit. The first two are always required. The third is so you can run JUnit 5 tests.</w:t>
+        <w:autoSpaceDE w:val="0"/>
+        <w:autoSpaceDN w:val="0"/>
+        <w:adjustRightInd w:val="0"/>
+        <w:rPr>
+          <w:rFonts w:ascii="Monaco" w:hAnsi="Monaco" w:cs="Monaco"/>
+          <w:sz w:val="20"/>
+          <w:szCs w:val="20"/>
+        </w:rPr>
+      </w:pPr>
+      <w:r>
+        <w:t>Add the following plugins in addition to Java:</w:t>
       </w:r>
     </w:p>
     <w:p>
@@ -2964,262 +3097,158 @@
       <w:r>
         <w:rPr>
           <w:rFonts w:ascii="Monaco" w:hAnsi="Monaco" w:cs="Monaco"/>
-          <w:color w:val="008080"/>
-          <w:sz w:val="20"/>
-          <w:szCs w:val="20"/>
-        </w:rPr>
-        <w:t>&lt;</w:t>
-      </w:r>
-      <w:r>
-        <w:rPr>
-          <w:rFonts w:ascii="Monaco" w:hAnsi="Monaco" w:cs="Monaco"/>
-          <w:color w:val="3F7F7F"/>
-          <w:sz w:val="20"/>
-          <w:szCs w:val="20"/>
-        </w:rPr>
-        <w:t>junit.jupiter.version</w:t>
-      </w:r>
-      <w:r>
-        <w:rPr>
-          <w:rFonts w:ascii="Monaco" w:hAnsi="Monaco" w:cs="Monaco"/>
-          <w:color w:val="008080"/>
-          <w:sz w:val="20"/>
-          <w:szCs w:val="20"/>
-        </w:rPr>
-        <w:t>&gt;</w:t>
-      </w:r>
-      <w:r>
-        <w:rPr>
-          <w:rFonts w:ascii="Monaco" w:hAnsi="Monaco" w:cs="Monaco"/>
-          <w:color w:val="000000"/>
-          <w:sz w:val="20"/>
-          <w:szCs w:val="20"/>
-        </w:rPr>
-        <w:t>5.0.0</w:t>
-      </w:r>
-      <w:r>
-        <w:rPr>
-          <w:rFonts w:ascii="Monaco" w:hAnsi="Monaco" w:cs="Monaco"/>
-          <w:color w:val="008080"/>
-          <w:sz w:val="20"/>
-          <w:szCs w:val="20"/>
-        </w:rPr>
-        <w:t>&lt;/</w:t>
-      </w:r>
-      <w:r>
-        <w:rPr>
-          <w:rFonts w:ascii="Monaco" w:hAnsi="Monaco" w:cs="Monaco"/>
-          <w:color w:val="3F7F7F"/>
-          <w:sz w:val="20"/>
-          <w:szCs w:val="20"/>
-        </w:rPr>
-        <w:t>junit.jupiter.version</w:t>
-      </w:r>
-      <w:r>
-        <w:rPr>
-          <w:rFonts w:ascii="Monaco" w:hAnsi="Monaco" w:cs="Monaco"/>
-          <w:color w:val="008080"/>
-          <w:sz w:val="20"/>
-          <w:szCs w:val="20"/>
-        </w:rPr>
-        <w:t>&gt;</w:t>
-      </w:r>
-    </w:p>
-    <w:p>
-      <w:pPr>
-        <w:pStyle w:val="ListParagraph"/>
-        <w:rPr>
-          <w:rFonts w:ascii="Monaco" w:hAnsi="Monaco" w:cs="Monaco"/>
-          <w:color w:val="008080"/>
-          <w:sz w:val="20"/>
-          <w:szCs w:val="20"/>
-        </w:rPr>
-      </w:pPr>
-      <w:r>
-        <w:rPr>
-          <w:rFonts w:ascii="Monaco" w:hAnsi="Monaco" w:cs="Monaco"/>
-          <w:color w:val="008080"/>
-          <w:sz w:val="20"/>
-          <w:szCs w:val="20"/>
-        </w:rPr>
-        <w:t>&lt;</w:t>
-      </w:r>
-      <w:r>
-        <w:rPr>
-          <w:rFonts w:ascii="Monaco" w:hAnsi="Monaco" w:cs="Monaco"/>
-          <w:color w:val="3F7F7F"/>
-          <w:sz w:val="20"/>
-          <w:szCs w:val="20"/>
-        </w:rPr>
-        <w:t>junit.platform.version</w:t>
-      </w:r>
-      <w:r>
-        <w:rPr>
-          <w:rFonts w:ascii="Monaco" w:hAnsi="Monaco" w:cs="Monaco"/>
-          <w:color w:val="008080"/>
-          <w:sz w:val="20"/>
-          <w:szCs w:val="20"/>
-        </w:rPr>
-        <w:t>&gt;</w:t>
-      </w:r>
-      <w:r>
-        <w:rPr>
-          <w:rFonts w:ascii="Monaco" w:hAnsi="Monaco" w:cs="Monaco"/>
-          <w:color w:val="000000"/>
-          <w:sz w:val="20"/>
-          <w:szCs w:val="20"/>
-        </w:rPr>
-        <w:t>1.0.0</w:t>
-      </w:r>
-      <w:r>
-        <w:rPr>
-          <w:rFonts w:ascii="Monaco" w:hAnsi="Monaco" w:cs="Monaco"/>
-          <w:color w:val="008080"/>
-          <w:sz w:val="20"/>
-          <w:szCs w:val="20"/>
-        </w:rPr>
-        <w:t>&lt;/</w:t>
-      </w:r>
-      <w:r>
-        <w:rPr>
-          <w:rFonts w:ascii="Monaco" w:hAnsi="Monaco" w:cs="Monaco"/>
-          <w:color w:val="3F7F7F"/>
-          <w:sz w:val="20"/>
-          <w:szCs w:val="20"/>
-        </w:rPr>
-        <w:t>junit.platform.version</w:t>
-      </w:r>
-      <w:r>
-        <w:rPr>
-          <w:rFonts w:ascii="Monaco" w:hAnsi="Monaco" w:cs="Monaco"/>
-          <w:color w:val="008080"/>
-          <w:sz w:val="20"/>
-          <w:szCs w:val="20"/>
-        </w:rPr>
-        <w:t>&gt;</w:t>
-      </w:r>
-    </w:p>
-    <w:p>
-      <w:pPr>
-        <w:pStyle w:val="ListParagraph"/>
-        <w:rPr>
-          <w:sz w:val="20"/>
-          <w:szCs w:val="20"/>
-        </w:rPr>
-      </w:pPr>
-      <w:r>
-        <w:rPr>
-          <w:rFonts w:ascii="Monaco" w:hAnsi="Monaco" w:cs="Monaco"/>
-          <w:color w:val="008080"/>
-          <w:sz w:val="20"/>
-          <w:szCs w:val="20"/>
-        </w:rPr>
-        <w:t>&lt;</w:t>
-      </w:r>
-      <w:r>
-        <w:rPr>
-          <w:rFonts w:ascii="Monaco" w:hAnsi="Monaco" w:cs="Monaco"/>
-          <w:color w:val="3F7F7F"/>
-          <w:sz w:val="20"/>
-          <w:szCs w:val="20"/>
-        </w:rPr>
-        <w:t>junit.vintage.version</w:t>
-      </w:r>
-      <w:r>
-        <w:rPr>
-          <w:rFonts w:ascii="Monaco" w:hAnsi="Monaco" w:cs="Monaco"/>
-          <w:color w:val="008080"/>
-          <w:sz w:val="20"/>
-          <w:szCs w:val="20"/>
-        </w:rPr>
-        <w:t>&gt;</w:t>
-      </w:r>
-      <w:r>
-        <w:rPr>
-          <w:rFonts w:ascii="Monaco" w:hAnsi="Monaco" w:cs="Monaco"/>
-          <w:color w:val="000000"/>
-          <w:sz w:val="20"/>
-          <w:szCs w:val="20"/>
-        </w:rPr>
-        <w:t>4.12.0</w:t>
-      </w:r>
-      <w:r>
-        <w:rPr>
-          <w:rFonts w:ascii="Monaco" w:hAnsi="Monaco" w:cs="Monaco"/>
-          <w:color w:val="008080"/>
-          <w:sz w:val="20"/>
-          <w:szCs w:val="20"/>
-        </w:rPr>
-        <w:t>&lt;/</w:t>
-      </w:r>
-      <w:r>
-        <w:rPr>
-          <w:rFonts w:ascii="Monaco" w:hAnsi="Monaco" w:cs="Monaco"/>
-          <w:color w:val="3F7F7F"/>
-          <w:sz w:val="20"/>
-          <w:szCs w:val="20"/>
-        </w:rPr>
-        <w:t>junit.vintage.version</w:t>
-      </w:r>
-      <w:r>
-        <w:rPr>
-          <w:rFonts w:ascii="Monaco" w:hAnsi="Monaco" w:cs="Monaco"/>
-          <w:color w:val="008080"/>
-          <w:sz w:val="20"/>
-          <w:szCs w:val="20"/>
-        </w:rPr>
-        <w:t>&gt;</w:t>
-      </w:r>
-    </w:p>
-    <w:p>
-      <w:pPr>
-        <w:pStyle w:val="ListParagraph"/>
-      </w:pPr>
-    </w:p>
-    <w:p>
-      <w:pPr>
-        <w:pStyle w:val="ListParagraph"/>
+          <w:color w:val="7F0055"/>
+          <w:sz w:val="20"/>
+          <w:szCs w:val="20"/>
+        </w:rPr>
+        <w:t>apply</w:t>
+      </w:r>
+      <w:r>
+        <w:rPr>
+          <w:rFonts w:ascii="Monaco" w:hAnsi="Monaco" w:cs="Monaco"/>
+          <w:color w:val="000000"/>
+          <w:sz w:val="20"/>
+          <w:szCs w:val="20"/>
+        </w:rPr>
+        <w:t xml:space="preserve"> plugin: </w:t>
+      </w:r>
+      <w:r>
+        <w:rPr>
+          <w:rFonts w:ascii="Monaco" w:hAnsi="Monaco" w:cs="Monaco"/>
+          <w:color w:val="2A00FF"/>
+          <w:sz w:val="20"/>
+          <w:szCs w:val="20"/>
+        </w:rPr>
+        <w:t>'eclipse'</w:t>
+      </w:r>
+    </w:p>
+    <w:p>
+      <w:pPr>
+        <w:pStyle w:val="ListParagraph"/>
+        <w:widowControl w:val="0"/>
+        <w:autoSpaceDE w:val="0"/>
+        <w:autoSpaceDN w:val="0"/>
+        <w:adjustRightInd w:val="0"/>
+        <w:rPr>
+          <w:rFonts w:ascii="Monaco" w:hAnsi="Monaco" w:cs="Monaco"/>
+          <w:sz w:val="20"/>
+          <w:szCs w:val="20"/>
+        </w:rPr>
+      </w:pPr>
+      <w:r>
+        <w:rPr>
+          <w:rFonts w:ascii="Monaco" w:hAnsi="Monaco" w:cs="Monaco"/>
+          <w:color w:val="7F0055"/>
+          <w:sz w:val="20"/>
+          <w:szCs w:val="20"/>
+        </w:rPr>
+        <w:t>apply</w:t>
+      </w:r>
+      <w:r>
+        <w:rPr>
+          <w:rFonts w:ascii="Monaco" w:hAnsi="Monaco" w:cs="Monaco"/>
+          <w:color w:val="000000"/>
+          <w:sz w:val="20"/>
+          <w:szCs w:val="20"/>
+        </w:rPr>
+        <w:t xml:space="preserve"> plugin: </w:t>
+      </w:r>
+      <w:r>
+        <w:rPr>
+          <w:rFonts w:ascii="Monaco" w:hAnsi="Monaco" w:cs="Monaco"/>
+          <w:color w:val="2A00FF"/>
+          <w:sz w:val="20"/>
+          <w:szCs w:val="20"/>
+        </w:rPr>
+        <w:t>'idea'</w:t>
+      </w:r>
+    </w:p>
+    <w:p>
+      <w:pPr>
+        <w:pStyle w:val="ListParagraph"/>
+        <w:widowControl w:val="0"/>
+        <w:autoSpaceDE w:val="0"/>
+        <w:autoSpaceDN w:val="0"/>
+        <w:adjustRightInd w:val="0"/>
+        <w:rPr>
+          <w:rFonts w:ascii="Monaco" w:hAnsi="Monaco" w:cs="Monaco"/>
+          <w:sz w:val="20"/>
+          <w:szCs w:val="20"/>
+        </w:rPr>
+      </w:pPr>
+      <w:r>
+        <w:rPr>
+          <w:rFonts w:ascii="Monaco" w:hAnsi="Monaco" w:cs="Monaco"/>
+          <w:color w:val="7F0055"/>
+          <w:sz w:val="20"/>
+          <w:szCs w:val="20"/>
+        </w:rPr>
+        <w:t>apply</w:t>
+      </w:r>
+      <w:r>
+        <w:rPr>
+          <w:rFonts w:ascii="Monaco" w:hAnsi="Monaco" w:cs="Monaco"/>
+          <w:color w:val="000000"/>
+          <w:sz w:val="20"/>
+          <w:szCs w:val="20"/>
+        </w:rPr>
+        <w:t xml:space="preserve"> plugin: </w:t>
+      </w:r>
+      <w:r>
+        <w:rPr>
+          <w:rFonts w:ascii="Monaco" w:hAnsi="Monaco" w:cs="Monaco"/>
+          <w:color w:val="2A00FF"/>
+          <w:sz w:val="20"/>
+          <w:szCs w:val="20"/>
+        </w:rPr>
+        <w:t>'org.junit.platform.gradle.plugin'</w:t>
+      </w:r>
+    </w:p>
+    <w:p>
+      <w:pPr>
+        <w:pStyle w:val="ListParagraph"/>
+        <w:widowControl w:val="0"/>
+        <w:autoSpaceDE w:val="0"/>
+        <w:autoSpaceDN w:val="0"/>
+        <w:adjustRightInd w:val="0"/>
+        <w:rPr>
+          <w:rFonts w:ascii="Monaco" w:hAnsi="Monaco" w:cs="Monaco"/>
+          <w:sz w:val="20"/>
+          <w:szCs w:val="20"/>
+        </w:rPr>
+      </w:pPr>
+      <w:r>
+        <w:rPr>
+          <w:rFonts w:ascii="Monaco" w:hAnsi="Monaco" w:cs="Monaco"/>
+          <w:sz w:val="20"/>
+          <w:szCs w:val="20"/>
+        </w:rPr>
+        <w:t xml:space="preserve"> </w:t>
+      </w:r>
+    </w:p>
+    <w:p>
+      <w:pPr>
+        <w:pStyle w:val="ListParagraph"/>
+        <w:widowControl w:val="0"/>
         <w:numPr>
           <w:ilvl w:val="0"/>
           <w:numId w:val="1"/>
         </w:numPr>
-      </w:pPr>
-      <w:r>
-        <w:t>Add the Surefire plugin to the &lt;build&gt; section so that a version of Surefire that works with JUnit 5 is used. (2.20 does not work as of this time so using 2.19)</w:t>
-      </w:r>
-      <w:r>
-        <w:t xml:space="preserve">. </w:t>
-      </w:r>
-    </w:p>
-    <w:p>
-      <w:pPr>
-        <w:pStyle w:val="ListParagraph"/>
-        <w:rPr>
-          <w:i/>
-        </w:rPr>
-      </w:pPr>
-      <w:r>
-        <w:rPr>
-          <w:i/>
-        </w:rPr>
-        <w:t xml:space="preserve">Note that this </w:t>
-      </w:r>
-      <w:r>
-        <w:rPr>
-          <w:i/>
-        </w:rPr>
-        <w:t>workshop</w:t>
-      </w:r>
-      <w:r>
-        <w:rPr>
-          <w:i/>
-        </w:rPr>
-        <w:t xml:space="preserve"> doesn’t have any integration tests. If your project does, you’ll need to do the same with the maven-failsafe-plugin.</w:t>
-      </w:r>
-    </w:p>
-    <w:p>
-      <w:pPr>
-        <w:pStyle w:val="ListParagraph"/>
+        <w:autoSpaceDE w:val="0"/>
+        <w:autoSpaceDN w:val="0"/>
+        <w:adjustRightInd w:val="0"/>
+        <w:rPr>
+          <w:rFonts w:ascii="Monaco" w:hAnsi="Monaco" w:cs="Monaco"/>
+          <w:sz w:val="20"/>
+          <w:szCs w:val="20"/>
+        </w:rPr>
+      </w:pPr>
+      <w:r>
+        <w:t>Add the following to the test compile section without deleting any of the current lines:</w:t>
+      </w:r>
+    </w:p>
+    <w:p>
+      <w:pPr>
         <w:widowControl w:val="0"/>
         <w:autoSpaceDE w:val="0"/>
         <w:autoSpaceDN w:val="0"/>
@@ -3230,33 +3259,6 @@
           <w:szCs w:val="20"/>
         </w:rPr>
       </w:pPr>
-      <w:r>
-        <w:rPr>
-          <w:rFonts w:ascii="Monaco" w:hAnsi="Monaco" w:cs="Monaco"/>
-          <w:color w:val="008080"/>
-          <w:sz w:val="20"/>
-          <w:szCs w:val="20"/>
-        </w:rPr>
-        <w:t>&lt;</w:t>
-      </w:r>
-      <w:r>
-        <w:rPr>
-          <w:rFonts w:ascii="Monaco" w:hAnsi="Monaco" w:cs="Monaco"/>
-          <w:color w:val="3F7F7F"/>
-          <w:sz w:val="20"/>
-          <w:szCs w:val="20"/>
-        </w:rPr>
-        <w:t>plugin</w:t>
-      </w:r>
-      <w:r>
-        <w:rPr>
-          <w:rFonts w:ascii="Monaco" w:hAnsi="Monaco" w:cs="Monaco"/>
-          <w:color w:val="008080"/>
-          <w:sz w:val="20"/>
-          <w:szCs w:val="20"/>
-        </w:rPr>
-        <w:t>&gt;</w:t>
-      </w:r>
     </w:p>
     <w:p>
       <w:pPr>
@@ -3273,113 +3275,29 @@
       <w:r>
         <w:rPr>
           <w:rFonts w:ascii="Monaco" w:hAnsi="Monaco" w:cs="Monaco"/>
-          <w:color w:val="008080"/>
-          <w:sz w:val="20"/>
-          <w:szCs w:val="20"/>
-        </w:rPr>
-        <w:t xml:space="preserve">       </w:t>
-      </w:r>
-      <w:r>
-        <w:rPr>
-          <w:rFonts w:ascii="Monaco" w:hAnsi="Monaco" w:cs="Monaco"/>
-          <w:color w:val="008080"/>
-          <w:sz w:val="20"/>
-          <w:szCs w:val="20"/>
-        </w:rPr>
-        <w:t>&lt;</w:t>
-      </w:r>
-      <w:r>
-        <w:rPr>
-          <w:rFonts w:ascii="Monaco" w:hAnsi="Monaco" w:cs="Monaco"/>
-          <w:color w:val="3F7F7F"/>
-          <w:sz w:val="20"/>
-          <w:szCs w:val="20"/>
-        </w:rPr>
-        <w:t>artifactId</w:t>
-      </w:r>
-      <w:r>
-        <w:rPr>
-          <w:rFonts w:ascii="Monaco" w:hAnsi="Monaco" w:cs="Monaco"/>
-          <w:color w:val="008080"/>
-          <w:sz w:val="20"/>
-          <w:szCs w:val="20"/>
-        </w:rPr>
-        <w:t>&gt;</w:t>
-      </w:r>
-      <w:r>
-        <w:rPr>
-          <w:rFonts w:ascii="Monaco" w:hAnsi="Monaco" w:cs="Monaco"/>
-          <w:color w:val="000000"/>
-          <w:sz w:val="20"/>
-          <w:szCs w:val="20"/>
-          <w:u w:val="single"/>
-        </w:rPr>
-        <w:t>maven</w:t>
-      </w:r>
-      <w:r>
-        <w:rPr>
-          <w:rFonts w:ascii="Monaco" w:hAnsi="Monaco" w:cs="Monaco"/>
-          <w:color w:val="000000"/>
-          <w:sz w:val="20"/>
-          <w:szCs w:val="20"/>
-        </w:rPr>
-        <w:t>-</w:t>
-      </w:r>
-      <w:r>
-        <w:rPr>
-          <w:rFonts w:ascii="Monaco" w:hAnsi="Monaco" w:cs="Monaco"/>
-          <w:color w:val="000000"/>
-          <w:sz w:val="20"/>
-          <w:szCs w:val="20"/>
-          <w:u w:val="single"/>
-        </w:rPr>
-        <w:t>surefire</w:t>
-      </w:r>
-      <w:r>
-        <w:rPr>
-          <w:rFonts w:ascii="Monaco" w:hAnsi="Monaco" w:cs="Monaco"/>
-          <w:color w:val="000000"/>
-          <w:sz w:val="20"/>
-          <w:szCs w:val="20"/>
-        </w:rPr>
-        <w:t>-</w:t>
-      </w:r>
-      <w:r>
-        <w:rPr>
-          <w:rFonts w:ascii="Monaco" w:hAnsi="Monaco" w:cs="Monaco"/>
-          <w:color w:val="000000"/>
-          <w:sz w:val="20"/>
-          <w:szCs w:val="20"/>
-          <w:u w:val="single"/>
-        </w:rPr>
-        <w:t>plugin</w:t>
-      </w:r>
-      <w:r>
-        <w:rPr>
-          <w:rFonts w:ascii="Monaco" w:hAnsi="Monaco" w:cs="Monaco"/>
-          <w:color w:val="008080"/>
-          <w:sz w:val="20"/>
-          <w:szCs w:val="20"/>
-        </w:rPr>
-        <w:t>&lt;/</w:t>
-      </w:r>
-      <w:r>
-        <w:rPr>
-          <w:rFonts w:ascii="Monaco" w:hAnsi="Monaco" w:cs="Monaco"/>
-          <w:color w:val="3F7F7F"/>
-          <w:sz w:val="20"/>
-          <w:szCs w:val="20"/>
-        </w:rPr>
-        <w:t>artifactId</w:t>
-      </w:r>
-      <w:r>
-        <w:rPr>
-          <w:rFonts w:ascii="Monaco" w:hAnsi="Monaco" w:cs="Monaco"/>
-          <w:color w:val="008080"/>
-          <w:sz w:val="20"/>
-          <w:szCs w:val="20"/>
-        </w:rPr>
-        <w:t>&gt;</w:t>
+          <w:color w:val="000000"/>
+          <w:sz w:val="20"/>
+          <w:szCs w:val="20"/>
+        </w:rPr>
+        <w:t>testCompile(</w:t>
+      </w:r>
+      <w:r>
+        <w:rPr>
+          <w:rFonts w:ascii="Monaco" w:hAnsi="Monaco" w:cs="Monaco"/>
+          <w:color w:val="2A00FF"/>
+          <w:sz w:val="20"/>
+          <w:szCs w:val="20"/>
+        </w:rPr>
+        <w:t>"org.junit.jupiter:junit-jupiter-api:${junitJupiterVersion}"</w:t>
+      </w:r>
+      <w:r>
+        <w:rPr>
+          <w:rFonts w:ascii="Monaco" w:hAnsi="Monaco" w:cs="Monaco"/>
+          <w:color w:val="000000"/>
+          <w:sz w:val="20"/>
+          <w:szCs w:val="20"/>
+        </w:rPr>
+        <w:t>)</w:t>
       </w:r>
     </w:p>
     <w:p>
@@ -3397,74 +3315,29 @@
       <w:r>
         <w:rPr>
           <w:rFonts w:ascii="Monaco" w:hAnsi="Monaco" w:cs="Monaco"/>
-          <w:color w:val="008080"/>
-          <w:sz w:val="20"/>
-          <w:szCs w:val="20"/>
-        </w:rPr>
-        <w:t xml:space="preserve">       </w:t>
-      </w:r>
-      <w:r>
-        <w:rPr>
-          <w:rFonts w:ascii="Monaco" w:hAnsi="Monaco" w:cs="Monaco"/>
-          <w:color w:val="008080"/>
-          <w:sz w:val="20"/>
-          <w:szCs w:val="20"/>
-        </w:rPr>
-        <w:t>&lt;</w:t>
-      </w:r>
-      <w:r>
-        <w:rPr>
-          <w:rFonts w:ascii="Monaco" w:hAnsi="Monaco" w:cs="Monaco"/>
-          <w:color w:val="3F7F7F"/>
-          <w:sz w:val="20"/>
-          <w:szCs w:val="20"/>
-        </w:rPr>
-        <w:t>version</w:t>
-      </w:r>
-      <w:r>
-        <w:rPr>
-          <w:rFonts w:ascii="Monaco" w:hAnsi="Monaco" w:cs="Monaco"/>
-          <w:color w:val="008080"/>
-          <w:sz w:val="20"/>
-          <w:szCs w:val="20"/>
-        </w:rPr>
-        <w:t>&gt;</w:t>
-      </w:r>
-      <w:r>
-        <w:rPr>
-          <w:rFonts w:ascii="Monaco" w:hAnsi="Monaco" w:cs="Monaco"/>
-          <w:color w:val="000000"/>
-          <w:sz w:val="20"/>
-          <w:szCs w:val="20"/>
-        </w:rPr>
-        <w:t>${surefire.version}</w:t>
-      </w:r>
-      <w:r>
-        <w:rPr>
-          <w:rFonts w:ascii="Monaco" w:hAnsi="Monaco" w:cs="Monaco"/>
-          <w:color w:val="008080"/>
-          <w:sz w:val="20"/>
-          <w:szCs w:val="20"/>
-        </w:rPr>
-        <w:t>&lt;/</w:t>
-      </w:r>
-      <w:r>
-        <w:rPr>
-          <w:rFonts w:ascii="Monaco" w:hAnsi="Monaco" w:cs="Monaco"/>
-          <w:color w:val="3F7F7F"/>
-          <w:sz w:val="20"/>
-          <w:szCs w:val="20"/>
-        </w:rPr>
-        <w:t>version</w:t>
-      </w:r>
-      <w:r>
-        <w:rPr>
-          <w:rFonts w:ascii="Monaco" w:hAnsi="Monaco" w:cs="Monaco"/>
-          <w:color w:val="008080"/>
-          <w:sz w:val="20"/>
-          <w:szCs w:val="20"/>
-        </w:rPr>
-        <w:t>&gt;</w:t>
+          <w:color w:val="000000"/>
+          <w:sz w:val="20"/>
+          <w:szCs w:val="20"/>
+        </w:rPr>
+        <w:t>testRuntime(</w:t>
+      </w:r>
+      <w:r>
+        <w:rPr>
+          <w:rFonts w:ascii="Monaco" w:hAnsi="Monaco" w:cs="Monaco"/>
+          <w:color w:val="2A00FF"/>
+          <w:sz w:val="20"/>
+          <w:szCs w:val="20"/>
+        </w:rPr>
+        <w:t>"org.junit.jupiter:junit-jupiter-engine:${junitJupiterVersion}"</w:t>
+      </w:r>
+      <w:r>
+        <w:rPr>
+          <w:rFonts w:ascii="Monaco" w:hAnsi="Monaco" w:cs="Monaco"/>
+          <w:color w:val="000000"/>
+          <w:sz w:val="20"/>
+          <w:szCs w:val="20"/>
+        </w:rPr>
+        <w:t>)</w:t>
       </w:r>
     </w:p>
     <w:p>
@@ -3475,45 +3348,37 @@
         <w:adjustRightInd w:val="0"/>
         <w:rPr>
           <w:rFonts w:ascii="Monaco" w:hAnsi="Monaco" w:cs="Monaco"/>
-          <w:sz w:val="20"/>
-          <w:szCs w:val="20"/>
-        </w:rPr>
-      </w:pPr>
-      <w:r>
-        <w:rPr>
-          <w:rFonts w:ascii="Monaco" w:hAnsi="Monaco" w:cs="Monaco"/>
-          <w:color w:val="008080"/>
-          <w:sz w:val="20"/>
-          <w:szCs w:val="20"/>
-        </w:rPr>
-        <w:t xml:space="preserve">       </w:t>
-      </w:r>
-      <w:r>
-        <w:rPr>
-          <w:rFonts w:ascii="Monaco" w:hAnsi="Monaco" w:cs="Monaco"/>
-          <w:color w:val="008080"/>
-          <w:sz w:val="20"/>
-          <w:szCs w:val="20"/>
-        </w:rPr>
-        <w:t>&lt;</w:t>
-      </w:r>
-      <w:r>
-        <w:rPr>
-          <w:rFonts w:ascii="Monaco" w:hAnsi="Monaco" w:cs="Monaco"/>
-          <w:color w:val="3F7F7F"/>
-          <w:sz w:val="20"/>
-          <w:szCs w:val="20"/>
-        </w:rPr>
-        <w:t>dependencies</w:t>
-      </w:r>
-      <w:r>
-        <w:rPr>
-          <w:rFonts w:ascii="Monaco" w:hAnsi="Monaco" w:cs="Monaco"/>
-          <w:color w:val="008080"/>
-          <w:sz w:val="20"/>
-          <w:szCs w:val="20"/>
-        </w:rPr>
-        <w:t>&gt;</w:t>
+          <w:color w:val="000000"/>
+          <w:sz w:val="20"/>
+          <w:szCs w:val="20"/>
+        </w:rPr>
+      </w:pPr>
+      <w:r>
+        <w:rPr>
+          <w:rFonts w:ascii="Monaco" w:hAnsi="Monaco" w:cs="Monaco"/>
+          <w:color w:val="000000"/>
+          <w:sz w:val="20"/>
+          <w:szCs w:val="20"/>
+        </w:rPr>
+        <w:t>testCompile(</w:t>
+      </w:r>
+      <w:r>
+        <w:rPr>
+          <w:rFonts w:ascii="Monaco" w:hAnsi="Monaco" w:cs="Monaco"/>
+          <w:color w:val="2A00FF"/>
+          <w:sz w:val="20"/>
+          <w:szCs w:val="20"/>
+        </w:rPr>
+        <w:t>"org.junit.jupiter:junit-jupiter-params:${junitJupiterVersion}"</w:t>
+      </w:r>
+      <w:r>
+        <w:rPr>
+          <w:rFonts w:ascii="Monaco" w:hAnsi="Monaco" w:cs="Monaco"/>
+          <w:color w:val="000000"/>
+          <w:sz w:val="20"/>
+          <w:szCs w:val="20"/>
+        </w:rPr>
+        <w:t>)</w:t>
       </w:r>
     </w:p>
     <w:p>
@@ -3524,45 +3389,37 @@
         <w:adjustRightInd w:val="0"/>
         <w:rPr>
           <w:rFonts w:ascii="Monaco" w:hAnsi="Monaco" w:cs="Monaco"/>
-          <w:sz w:val="20"/>
-          <w:szCs w:val="20"/>
-        </w:rPr>
-      </w:pPr>
-      <w:r>
-        <w:rPr>
-          <w:rFonts w:ascii="Monaco" w:hAnsi="Monaco" w:cs="Monaco"/>
-          <w:color w:val="008080"/>
-          <w:sz w:val="20"/>
-          <w:szCs w:val="20"/>
-        </w:rPr>
-        <w:t xml:space="preserve">         </w:t>
-      </w:r>
-      <w:r>
-        <w:rPr>
-          <w:rFonts w:ascii="Monaco" w:hAnsi="Monaco" w:cs="Monaco"/>
-          <w:color w:val="008080"/>
-          <w:sz w:val="20"/>
-          <w:szCs w:val="20"/>
-        </w:rPr>
-        <w:t>&lt;</w:t>
-      </w:r>
-      <w:r>
-        <w:rPr>
-          <w:rFonts w:ascii="Monaco" w:hAnsi="Monaco" w:cs="Monaco"/>
-          <w:color w:val="3F7F7F"/>
-          <w:sz w:val="20"/>
-          <w:szCs w:val="20"/>
-        </w:rPr>
-        <w:t>dependency</w:t>
-      </w:r>
-      <w:r>
-        <w:rPr>
-          <w:rFonts w:ascii="Monaco" w:hAnsi="Monaco" w:cs="Monaco"/>
-          <w:color w:val="008080"/>
-          <w:sz w:val="20"/>
-          <w:szCs w:val="20"/>
-        </w:rPr>
-        <w:t>&gt;</w:t>
+          <w:color w:val="000000"/>
+          <w:sz w:val="20"/>
+          <w:szCs w:val="20"/>
+        </w:rPr>
+      </w:pPr>
+      <w:r>
+        <w:rPr>
+          <w:rFonts w:ascii="Monaco" w:hAnsi="Monaco" w:cs="Monaco"/>
+          <w:color w:val="000000"/>
+          <w:sz w:val="20"/>
+          <w:szCs w:val="20"/>
+        </w:rPr>
+        <w:t>testRuntime(</w:t>
+      </w:r>
+      <w:r>
+        <w:rPr>
+          <w:rFonts w:ascii="Monaco" w:hAnsi="Monaco" w:cs="Monaco"/>
+          <w:color w:val="2A00FF"/>
+          <w:sz w:val="20"/>
+          <w:szCs w:val="20"/>
+        </w:rPr>
+        <w:t>"org.junit.vintage:junit-vintage-engine:${junitVintageVersion}"</w:t>
+      </w:r>
+      <w:r>
+        <w:rPr>
+          <w:rFonts w:ascii="Monaco" w:hAnsi="Monaco" w:cs="Monaco"/>
+          <w:color w:val="000000"/>
+          <w:sz w:val="20"/>
+          <w:szCs w:val="20"/>
+        </w:rPr>
+        <w:t>)</w:t>
       </w:r>
     </w:p>
     <w:p>
@@ -3573,81 +3430,19 @@
         <w:adjustRightInd w:val="0"/>
         <w:rPr>
           <w:rFonts w:ascii="Monaco" w:hAnsi="Monaco" w:cs="Monaco"/>
-          <w:sz w:val="20"/>
-          <w:szCs w:val="20"/>
-        </w:rPr>
-      </w:pPr>
-      <w:r>
-        <w:rPr>
-          <w:rFonts w:ascii="Monaco" w:hAnsi="Monaco" w:cs="Monaco"/>
-          <w:color w:val="008080"/>
-          <w:sz w:val="20"/>
-          <w:szCs w:val="20"/>
-        </w:rPr>
-        <w:t xml:space="preserve">           </w:t>
-      </w:r>
-      <w:r>
-        <w:rPr>
-          <w:rFonts w:ascii="Monaco" w:hAnsi="Monaco" w:cs="Monaco"/>
-          <w:color w:val="008080"/>
-          <w:sz w:val="20"/>
-          <w:szCs w:val="20"/>
-        </w:rPr>
-        <w:t>&lt;</w:t>
-      </w:r>
-      <w:r>
-        <w:rPr>
-          <w:rFonts w:ascii="Monaco" w:hAnsi="Monaco" w:cs="Monaco"/>
-          <w:color w:val="3F7F7F"/>
-          <w:sz w:val="20"/>
-          <w:szCs w:val="20"/>
-        </w:rPr>
-        <w:t>groupId</w:t>
-      </w:r>
-      <w:r>
-        <w:rPr>
-          <w:rFonts w:ascii="Monaco" w:hAnsi="Monaco" w:cs="Monaco"/>
-          <w:color w:val="008080"/>
-          <w:sz w:val="20"/>
-          <w:szCs w:val="20"/>
-        </w:rPr>
-        <w:t>&gt;</w:t>
-      </w:r>
-      <w:r>
-        <w:rPr>
-          <w:rFonts w:ascii="Monaco" w:hAnsi="Monaco" w:cs="Monaco"/>
-          <w:color w:val="000000"/>
-          <w:sz w:val="20"/>
-          <w:szCs w:val="20"/>
-        </w:rPr>
-        <w:t>org.junit.platform</w:t>
-      </w:r>
-      <w:r>
-        <w:rPr>
-          <w:rFonts w:ascii="Monaco" w:hAnsi="Monaco" w:cs="Monaco"/>
-          <w:color w:val="008080"/>
-          <w:sz w:val="20"/>
-          <w:szCs w:val="20"/>
-        </w:rPr>
-        <w:t>&lt;/</w:t>
-      </w:r>
-      <w:r>
-        <w:rPr>
-          <w:rFonts w:ascii="Monaco" w:hAnsi="Monaco" w:cs="Monaco"/>
-          <w:color w:val="3F7F7F"/>
-          <w:sz w:val="20"/>
-          <w:szCs w:val="20"/>
-        </w:rPr>
-        <w:t>groupId</w:t>
-      </w:r>
-      <w:r>
-        <w:rPr>
-          <w:rFonts w:ascii="Monaco" w:hAnsi="Monaco" w:cs="Monaco"/>
-          <w:color w:val="008080"/>
-          <w:sz w:val="20"/>
-          <w:szCs w:val="20"/>
-        </w:rPr>
-        <w:t>&gt;</w:t>
+          <w:color w:val="000000"/>
+          <w:sz w:val="20"/>
+          <w:szCs w:val="20"/>
+        </w:rPr>
+      </w:pPr>
+      <w:r>
+        <w:rPr>
+          <w:rFonts w:ascii="Monaco" w:hAnsi="Monaco" w:cs="Monaco"/>
+          <w:color w:val="3F7F5F"/>
+          <w:sz w:val="20"/>
+          <w:szCs w:val="20"/>
+        </w:rPr>
+        <w:t>// to make Eclipse and IntelliJ happy</w:t>
       </w:r>
     </w:p>
     <w:p>
@@ -3656,113 +3451,57 @@
         <w:autoSpaceDE w:val="0"/>
         <w:autoSpaceDN w:val="0"/>
         <w:adjustRightInd w:val="0"/>
-        <w:ind w:firstLine="720"/>
-        <w:rPr>
-          <w:rFonts w:ascii="Monaco" w:hAnsi="Monaco" w:cs="Monaco"/>
-          <w:sz w:val="20"/>
-          <w:szCs w:val="20"/>
-        </w:rPr>
-      </w:pPr>
-      <w:r>
-        <w:rPr>
-          <w:rFonts w:ascii="Monaco" w:hAnsi="Monaco" w:cs="Monaco"/>
-          <w:color w:val="008080"/>
-          <w:sz w:val="20"/>
-          <w:szCs w:val="20"/>
-        </w:rPr>
-        <w:t xml:space="preserve">      </w:t>
-      </w:r>
-      <w:r>
-        <w:rPr>
-          <w:rFonts w:ascii="Monaco" w:hAnsi="Monaco" w:cs="Monaco"/>
-          <w:color w:val="008080"/>
-          <w:sz w:val="20"/>
-          <w:szCs w:val="20"/>
-        </w:rPr>
-        <w:t>&lt;</w:t>
-      </w:r>
-      <w:r>
-        <w:rPr>
-          <w:rFonts w:ascii="Monaco" w:hAnsi="Monaco" w:cs="Monaco"/>
-          <w:color w:val="3F7F7F"/>
-          <w:sz w:val="20"/>
-          <w:szCs w:val="20"/>
-        </w:rPr>
-        <w:t>artifactId</w:t>
-      </w:r>
-      <w:r>
-        <w:rPr>
-          <w:rFonts w:ascii="Monaco" w:hAnsi="Monaco" w:cs="Monaco"/>
-          <w:color w:val="008080"/>
-          <w:sz w:val="20"/>
-          <w:szCs w:val="20"/>
-        </w:rPr>
-        <w:t>&gt;</w:t>
-      </w:r>
-      <w:r>
-        <w:rPr>
-          <w:rFonts w:ascii="Monaco" w:hAnsi="Monaco" w:cs="Monaco"/>
-          <w:color w:val="000000"/>
-          <w:sz w:val="20"/>
-          <w:szCs w:val="20"/>
-          <w:u w:val="single"/>
-        </w:rPr>
-        <w:t>junit</w:t>
-      </w:r>
-      <w:r>
-        <w:rPr>
-          <w:rFonts w:ascii="Monaco" w:hAnsi="Monaco" w:cs="Monaco"/>
-          <w:color w:val="000000"/>
-          <w:sz w:val="20"/>
-          <w:szCs w:val="20"/>
-        </w:rPr>
-        <w:t>-platform-</w:t>
-      </w:r>
-      <w:r>
-        <w:rPr>
-          <w:rFonts w:ascii="Monaco" w:hAnsi="Monaco" w:cs="Monaco"/>
-          <w:color w:val="000000"/>
-          <w:sz w:val="20"/>
-          <w:szCs w:val="20"/>
-          <w:u w:val="single"/>
-        </w:rPr>
-        <w:t>surefire</w:t>
-      </w:r>
-      <w:r>
-        <w:rPr>
-          <w:rFonts w:ascii="Monaco" w:hAnsi="Monaco" w:cs="Monaco"/>
-          <w:color w:val="000000"/>
-          <w:sz w:val="20"/>
-          <w:szCs w:val="20"/>
-        </w:rPr>
-        <w:t>-provider</w:t>
-      </w:r>
-      <w:r>
-        <w:rPr>
-          <w:rFonts w:ascii="Monaco" w:hAnsi="Monaco" w:cs="Monaco"/>
-          <w:color w:val="008080"/>
-          <w:sz w:val="20"/>
-          <w:szCs w:val="20"/>
-        </w:rPr>
-        <w:t>&lt;/</w:t>
-      </w:r>
-      <w:r>
-        <w:rPr>
-          <w:rFonts w:ascii="Monaco" w:hAnsi="Monaco" w:cs="Monaco"/>
-          <w:color w:val="3F7F7F"/>
-          <w:sz w:val="20"/>
-          <w:szCs w:val="20"/>
-        </w:rPr>
-        <w:t>artifactId</w:t>
-      </w:r>
-      <w:r>
-        <w:rPr>
-          <w:rFonts w:ascii="Monaco" w:hAnsi="Monaco" w:cs="Monaco"/>
-          <w:color w:val="008080"/>
-          <w:sz w:val="20"/>
-          <w:szCs w:val="20"/>
-        </w:rPr>
-        <w:t>&gt;</w:t>
+        <w:rPr>
+          <w:rFonts w:ascii="Monaco" w:hAnsi="Monaco" w:cs="Monaco"/>
+          <w:color w:val="000000"/>
+          <w:sz w:val="20"/>
+          <w:szCs w:val="20"/>
+        </w:rPr>
+      </w:pPr>
+      <w:r>
+        <w:rPr>
+          <w:rFonts w:ascii="Monaco" w:hAnsi="Monaco" w:cs="Monaco"/>
+          <w:color w:val="000000"/>
+          <w:sz w:val="20"/>
+          <w:szCs w:val="20"/>
+        </w:rPr>
+        <w:t>testRuntime(</w:t>
+      </w:r>
+      <w:r>
+        <w:rPr>
+          <w:rFonts w:ascii="Monaco" w:hAnsi="Monaco" w:cs="Monaco"/>
+          <w:color w:val="2A00FF"/>
+          <w:sz w:val="20"/>
+          <w:szCs w:val="20"/>
+        </w:rPr>
+        <w:t>"org.junit.platform:junit-platform-launche</w:t>
+      </w:r>
+      <w:r>
+        <w:rPr>
+          <w:rFonts w:ascii="Monaco" w:hAnsi="Monaco" w:cs="Monaco"/>
+          <w:color w:val="2A00FF"/>
+          <w:sz w:val="20"/>
+          <w:szCs w:val="20"/>
+        </w:rPr>
+        <w:t>r</w:t>
+      </w:r>
+      <w:r>
+        <w:rPr>
+          <w:rFonts w:ascii="Monaco" w:hAnsi="Monaco" w:cs="Monaco"/>
+          <w:color w:val="2A00FF"/>
+          <w:sz w:val="20"/>
+          <w:szCs w:val="20"/>
+        </w:rPr>
+        <w:t>:${junitPlatformVersion}"</w:t>
+      </w:r>
+      <w:r>
+        <w:rPr>
+          <w:rFonts w:ascii="Monaco" w:hAnsi="Monaco" w:cs="Monaco"/>
+          <w:color w:val="000000"/>
+          <w:sz w:val="20"/>
+          <w:szCs w:val="20"/>
+        </w:rPr>
+        <w:t>)</w:t>
       </w:r>
     </w:p>
     <w:p>
@@ -3773,81 +3512,34 @@
         <w:adjustRightInd w:val="0"/>
         <w:rPr>
           <w:rFonts w:ascii="Monaco" w:hAnsi="Monaco" w:cs="Monaco"/>
-          <w:sz w:val="20"/>
-          <w:szCs w:val="20"/>
-        </w:rPr>
-      </w:pPr>
-      <w:r>
-        <w:rPr>
-          <w:rFonts w:ascii="Monaco" w:hAnsi="Monaco" w:cs="Monaco"/>
-          <w:color w:val="008080"/>
-          <w:sz w:val="20"/>
-          <w:szCs w:val="20"/>
-        </w:rPr>
-        <w:t xml:space="preserve">           </w:t>
-      </w:r>
-      <w:r>
-        <w:rPr>
-          <w:rFonts w:ascii="Monaco" w:hAnsi="Monaco" w:cs="Monaco"/>
-          <w:color w:val="008080"/>
-          <w:sz w:val="20"/>
-          <w:szCs w:val="20"/>
-        </w:rPr>
-        <w:t>&lt;</w:t>
-      </w:r>
-      <w:r>
-        <w:rPr>
-          <w:rFonts w:ascii="Monaco" w:hAnsi="Monaco" w:cs="Monaco"/>
-          <w:color w:val="3F7F7F"/>
-          <w:sz w:val="20"/>
-          <w:szCs w:val="20"/>
-        </w:rPr>
-        <w:t>version</w:t>
-      </w:r>
-      <w:r>
-        <w:rPr>
-          <w:rFonts w:ascii="Monaco" w:hAnsi="Monaco" w:cs="Monaco"/>
-          <w:color w:val="008080"/>
-          <w:sz w:val="20"/>
-          <w:szCs w:val="20"/>
-        </w:rPr>
-        <w:t>&gt;</w:t>
-      </w:r>
-      <w:r>
-        <w:rPr>
-          <w:rFonts w:ascii="Monaco" w:hAnsi="Monaco" w:cs="Monaco"/>
-          <w:color w:val="000000"/>
-          <w:sz w:val="20"/>
-          <w:szCs w:val="20"/>
-        </w:rPr>
-        <w:t>${junit.platform.version}</w:t>
-      </w:r>
-      <w:r>
-        <w:rPr>
-          <w:rFonts w:ascii="Monaco" w:hAnsi="Monaco" w:cs="Monaco"/>
-          <w:color w:val="008080"/>
-          <w:sz w:val="20"/>
-          <w:szCs w:val="20"/>
-        </w:rPr>
-        <w:t>&lt;/</w:t>
-      </w:r>
-      <w:r>
-        <w:rPr>
-          <w:rFonts w:ascii="Monaco" w:hAnsi="Monaco" w:cs="Monaco"/>
-          <w:color w:val="3F7F7F"/>
-          <w:sz w:val="20"/>
-          <w:szCs w:val="20"/>
-        </w:rPr>
-        <w:t>version</w:t>
-      </w:r>
-      <w:r>
-        <w:rPr>
-          <w:rFonts w:ascii="Monaco" w:hAnsi="Monaco" w:cs="Monaco"/>
-          <w:color w:val="008080"/>
-          <w:sz w:val="20"/>
-          <w:szCs w:val="20"/>
-        </w:rPr>
-        <w:t>&gt;</w:t>
+          <w:color w:val="000000"/>
+          <w:sz w:val="20"/>
+          <w:szCs w:val="20"/>
+        </w:rPr>
+      </w:pPr>
+    </w:p>
+    <w:p>
+      <w:pPr>
+        <w:pStyle w:val="ListParagraph"/>
+        <w:widowControl w:val="0"/>
+        <w:numPr>
+          <w:ilvl w:val="0"/>
+          <w:numId w:val="1"/>
+        </w:numPr>
+        <w:autoSpaceDE w:val="0"/>
+        <w:autoSpaceDN w:val="0"/>
+        <w:adjustRightInd w:val="0"/>
+        <w:rPr>
+          <w:rFonts w:cs="Monaco"/>
+          <w:color w:val="000000"/>
+        </w:rPr>
+      </w:pPr>
+      <w:r>
+        <w:rPr>
+          <w:rFonts w:cs="Monaco"/>
+          <w:color w:val="000000"/>
+        </w:rPr>
+        <w:t>Add the following to the beginning of the build.gradle file:</w:t>
       </w:r>
     </w:p>
     <w:p>
@@ -3865,38 +3557,20 @@
       <w:r>
         <w:rPr>
           <w:rFonts w:ascii="Monaco" w:hAnsi="Monaco" w:cs="Monaco"/>
-          <w:color w:val="008080"/>
-          <w:sz w:val="20"/>
-          <w:szCs w:val="20"/>
-        </w:rPr>
-        <w:t xml:space="preserve">         </w:t>
-      </w:r>
-      <w:r>
-        <w:rPr>
-          <w:rFonts w:ascii="Monaco" w:hAnsi="Monaco" w:cs="Monaco"/>
-          <w:color w:val="008080"/>
-          <w:sz w:val="20"/>
-          <w:szCs w:val="20"/>
-        </w:rPr>
-        <w:t>&lt;/</w:t>
-      </w:r>
-      <w:r>
-        <w:rPr>
-          <w:rFonts w:ascii="Monaco" w:hAnsi="Monaco" w:cs="Monaco"/>
-          <w:color w:val="3F7F7F"/>
-          <w:sz w:val="20"/>
-          <w:szCs w:val="20"/>
-        </w:rPr>
-        <w:t>dependency</w:t>
-      </w:r>
-      <w:r>
-        <w:rPr>
-          <w:rFonts w:ascii="Monaco" w:hAnsi="Monaco" w:cs="Monaco"/>
-          <w:color w:val="008080"/>
-          <w:sz w:val="20"/>
-          <w:szCs w:val="20"/>
-        </w:rPr>
-        <w:t>&gt;</w:t>
+          <w:color w:val="7F0055"/>
+          <w:sz w:val="20"/>
+          <w:szCs w:val="20"/>
+        </w:rPr>
+        <w:t>buildscript</w:t>
+      </w:r>
+      <w:r>
+        <w:rPr>
+          <w:rFonts w:ascii="Monaco" w:hAnsi="Monaco" w:cs="Monaco"/>
+          <w:color w:val="000000"/>
+          <w:sz w:val="20"/>
+          <w:szCs w:val="20"/>
+        </w:rPr>
+        <w:t xml:space="preserve"> {</w:t>
       </w:r>
     </w:p>
     <w:p>
@@ -3914,98 +3588,33 @@
       <w:r>
         <w:rPr>
           <w:rFonts w:ascii="Monaco" w:hAnsi="Monaco" w:cs="Monaco"/>
-          <w:color w:val="008080"/>
-          <w:sz w:val="20"/>
-          <w:szCs w:val="20"/>
-        </w:rPr>
-        <w:t xml:space="preserve">       </w:t>
-      </w:r>
-      <w:r>
-        <w:rPr>
-          <w:rFonts w:ascii="Monaco" w:hAnsi="Monaco" w:cs="Monaco"/>
-          <w:color w:val="008080"/>
-          <w:sz w:val="20"/>
-          <w:szCs w:val="20"/>
-        </w:rPr>
-        <w:t>&lt;/</w:t>
-      </w:r>
-      <w:r>
-        <w:rPr>
-          <w:rFonts w:ascii="Monaco" w:hAnsi="Monaco" w:cs="Monaco"/>
-          <w:color w:val="3F7F7F"/>
-          <w:sz w:val="20"/>
-          <w:szCs w:val="20"/>
-        </w:rPr>
-        <w:t>dependencies</w:t>
-      </w:r>
-      <w:r>
-        <w:rPr>
-          <w:rFonts w:ascii="Monaco" w:hAnsi="Monaco" w:cs="Monaco"/>
-          <w:color w:val="008080"/>
-          <w:sz w:val="20"/>
-          <w:szCs w:val="20"/>
-        </w:rPr>
-        <w:t>&gt;</w:t>
-      </w:r>
-    </w:p>
-    <w:p>
-      <w:pPr>
-        <w:pStyle w:val="ListParagraph"/>
-      </w:pPr>
-      <w:r>
-        <w:rPr>
-          <w:rFonts w:ascii="Monaco" w:hAnsi="Monaco" w:cs="Monaco"/>
-          <w:color w:val="008080"/>
-          <w:sz w:val="20"/>
-          <w:szCs w:val="20"/>
-        </w:rPr>
-        <w:t>&lt;/</w:t>
-      </w:r>
-      <w:r>
-        <w:rPr>
-          <w:rFonts w:ascii="Monaco" w:hAnsi="Monaco" w:cs="Monaco"/>
-          <w:color w:val="3F7F7F"/>
-          <w:sz w:val="20"/>
-          <w:szCs w:val="20"/>
-        </w:rPr>
-        <w:t>plugin</w:t>
-      </w:r>
-      <w:r>
-        <w:rPr>
-          <w:rFonts w:ascii="Monaco" w:hAnsi="Monaco" w:cs="Monaco"/>
-          <w:color w:val="008080"/>
-          <w:sz w:val="20"/>
-          <w:szCs w:val="20"/>
-        </w:rPr>
-        <w:t>&gt;</w:t>
-      </w:r>
-    </w:p>
-    <w:p>
-      <w:pPr>
-        <w:pStyle w:val="ListParagraph"/>
-      </w:pPr>
-    </w:p>
-    <w:p>
-      <w:pPr>
-        <w:pStyle w:val="ListParagraph"/>
-        <w:numPr>
-          <w:ilvl w:val="0"/>
-          <w:numId w:val="1"/>
-        </w:numPr>
-      </w:pPr>
-      <w:r>
-        <w:t>Add the following to the &lt;dependencies&gt; section</w:t>
-      </w:r>
-      <w:r>
-        <w:t xml:space="preserve"> to pull all required JUnit jars</w:t>
-      </w:r>
-      <w:r>
-        <w:t>:</w:t>
-      </w:r>
-    </w:p>
-    <w:p>
-      <w:pPr>
-        <w:pStyle w:val="ListParagraph"/>
+          <w:color w:val="000000"/>
+          <w:sz w:val="20"/>
+          <w:szCs w:val="20"/>
+        </w:rPr>
+        <w:tab/>
+      </w:r>
+      <w:r>
+        <w:rPr>
+          <w:rFonts w:ascii="Monaco" w:hAnsi="Monaco" w:cs="Monaco"/>
+          <w:color w:val="7F0055"/>
+          <w:sz w:val="20"/>
+          <w:szCs w:val="20"/>
+        </w:rPr>
+        <w:t>repositories</w:t>
+      </w:r>
+      <w:r>
+        <w:rPr>
+          <w:rFonts w:ascii="Monaco" w:hAnsi="Monaco" w:cs="Monaco"/>
+          <w:color w:val="000000"/>
+          <w:sz w:val="20"/>
+          <w:szCs w:val="20"/>
+        </w:rPr>
+        <w:t xml:space="preserve"> {</w:t>
+      </w:r>
+    </w:p>
+    <w:p>
+      <w:pPr>
         <w:widowControl w:val="0"/>
         <w:autoSpaceDE w:val="0"/>
         <w:autoSpaceDN w:val="0"/>
@@ -4019,34 +3628,25 @@
       <w:r>
         <w:rPr>
           <w:rFonts w:ascii="Monaco" w:hAnsi="Monaco" w:cs="Monaco"/>
-          <w:color w:val="008080"/>
-          <w:sz w:val="20"/>
-          <w:szCs w:val="20"/>
-        </w:rPr>
-        <w:t>&lt;</w:t>
-      </w:r>
-      <w:r>
-        <w:rPr>
-          <w:rFonts w:ascii="Monaco" w:hAnsi="Monaco" w:cs="Monaco"/>
-          <w:color w:val="3F7F7F"/>
-          <w:sz w:val="20"/>
-          <w:szCs w:val="20"/>
-        </w:rPr>
-        <w:t>dependency</w:t>
-      </w:r>
-      <w:r>
-        <w:rPr>
-          <w:rFonts w:ascii="Monaco" w:hAnsi="Monaco" w:cs="Monaco"/>
-          <w:color w:val="008080"/>
-          <w:sz w:val="20"/>
-          <w:szCs w:val="20"/>
-        </w:rPr>
-        <w:t>&gt;</w:t>
-      </w:r>
-    </w:p>
-    <w:p>
-      <w:pPr>
-        <w:pStyle w:val="ListParagraph"/>
+          <w:color w:val="000000"/>
+          <w:sz w:val="20"/>
+          <w:szCs w:val="20"/>
+        </w:rPr>
+        <w:tab/>
+      </w:r>
+      <w:r>
+        <w:rPr>
+          <w:rFonts w:ascii="Monaco" w:hAnsi="Monaco" w:cs="Monaco"/>
+          <w:color w:val="000000"/>
+          <w:sz w:val="20"/>
+          <w:szCs w:val="20"/>
+        </w:rPr>
+        <w:tab/>
+        <w:t>mavenCentral()</w:t>
+      </w:r>
+    </w:p>
+    <w:p>
+      <w:pPr>
         <w:widowControl w:val="0"/>
         <w:autoSpaceDE w:val="0"/>
         <w:autoSpaceDN w:val="0"/>
@@ -4060,79 +3660,16 @@
       <w:r>
         <w:rPr>
           <w:rFonts w:ascii="Monaco" w:hAnsi="Monaco" w:cs="Monaco"/>
-          <w:color w:val="008080"/>
-          <w:sz w:val="20"/>
-          <w:szCs w:val="20"/>
-        </w:rPr>
-        <w:t xml:space="preserve">  </w:t>
-      </w:r>
-      <w:r>
-        <w:rPr>
-          <w:rFonts w:ascii="Monaco" w:hAnsi="Monaco" w:cs="Monaco"/>
-          <w:color w:val="008080"/>
-          <w:sz w:val="20"/>
-          <w:szCs w:val="20"/>
-        </w:rPr>
-        <w:t>&lt;</w:t>
-      </w:r>
-      <w:r>
-        <w:rPr>
-          <w:rFonts w:ascii="Monaco" w:hAnsi="Monaco" w:cs="Monaco"/>
-          <w:color w:val="3F7F7F"/>
-          <w:sz w:val="20"/>
-          <w:szCs w:val="20"/>
-        </w:rPr>
-        <w:t>groupId</w:t>
-      </w:r>
-      <w:r>
-        <w:rPr>
-          <w:rFonts w:ascii="Monaco" w:hAnsi="Monaco" w:cs="Monaco"/>
-          <w:color w:val="008080"/>
-          <w:sz w:val="20"/>
-          <w:szCs w:val="20"/>
-        </w:rPr>
-        <w:t>&gt;</w:t>
-      </w:r>
-      <w:r>
-        <w:rPr>
-          <w:rFonts w:ascii="Monaco" w:hAnsi="Monaco" w:cs="Monaco"/>
-          <w:color w:val="000000"/>
-          <w:sz w:val="20"/>
-          <w:szCs w:val="20"/>
-        </w:rPr>
-        <w:t>org.junit.jupiter</w:t>
-      </w:r>
-      <w:r>
-        <w:rPr>
-          <w:rFonts w:ascii="Monaco" w:hAnsi="Monaco" w:cs="Monaco"/>
-          <w:color w:val="008080"/>
-          <w:sz w:val="20"/>
-          <w:szCs w:val="20"/>
-        </w:rPr>
-        <w:t>&lt;/</w:t>
-      </w:r>
-      <w:r>
-        <w:rPr>
-          <w:rFonts w:ascii="Monaco" w:hAnsi="Monaco" w:cs="Monaco"/>
-          <w:color w:val="3F7F7F"/>
-          <w:sz w:val="20"/>
-          <w:szCs w:val="20"/>
-        </w:rPr>
-        <w:t>groupId</w:t>
-      </w:r>
-      <w:r>
-        <w:rPr>
-          <w:rFonts w:ascii="Monaco" w:hAnsi="Monaco" w:cs="Monaco"/>
-          <w:color w:val="008080"/>
-          <w:sz w:val="20"/>
-          <w:szCs w:val="20"/>
-        </w:rPr>
-        <w:t>&gt;</w:t>
-      </w:r>
-    </w:p>
-    <w:p>
-      <w:pPr>
-        <w:pStyle w:val="ListParagraph"/>
+          <w:color w:val="000000"/>
+          <w:sz w:val="20"/>
+          <w:szCs w:val="20"/>
+        </w:rPr>
+        <w:tab/>
+        <w:t>}</w:t>
+      </w:r>
+    </w:p>
+    <w:p>
+      <w:pPr>
         <w:widowControl w:val="0"/>
         <w:autoSpaceDE w:val="0"/>
         <w:autoSpaceDN w:val="0"/>
@@ -4146,118 +3683,33 @@
       <w:r>
         <w:rPr>
           <w:rFonts w:ascii="Monaco" w:hAnsi="Monaco" w:cs="Monaco"/>
-          <w:color w:val="008080"/>
-          <w:sz w:val="20"/>
-          <w:szCs w:val="20"/>
-        </w:rPr>
-        <w:t xml:space="preserve">  </w:t>
-      </w:r>
-      <w:r>
-        <w:rPr>
-          <w:rFonts w:ascii="Monaco" w:hAnsi="Monaco" w:cs="Monaco"/>
-          <w:color w:val="008080"/>
-          <w:sz w:val="20"/>
-          <w:szCs w:val="20"/>
-        </w:rPr>
-        <w:t>&lt;</w:t>
-      </w:r>
-      <w:r>
-        <w:rPr>
-          <w:rFonts w:ascii="Monaco" w:hAnsi="Monaco" w:cs="Monaco"/>
-          <w:color w:val="3F7F7F"/>
-          <w:sz w:val="20"/>
-          <w:szCs w:val="20"/>
-        </w:rPr>
-        <w:t>artifactId</w:t>
-      </w:r>
-      <w:r>
-        <w:rPr>
-          <w:rFonts w:ascii="Monaco" w:hAnsi="Monaco" w:cs="Monaco"/>
-          <w:color w:val="008080"/>
-          <w:sz w:val="20"/>
-          <w:szCs w:val="20"/>
-        </w:rPr>
-        <w:t>&gt;</w:t>
-      </w:r>
-      <w:r>
-        <w:rPr>
-          <w:rFonts w:ascii="Monaco" w:hAnsi="Monaco" w:cs="Monaco"/>
-          <w:color w:val="000000"/>
-          <w:sz w:val="20"/>
-          <w:szCs w:val="20"/>
-          <w:u w:val="single"/>
-        </w:rPr>
-        <w:t>junit</w:t>
-      </w:r>
-      <w:r>
-        <w:rPr>
-          <w:rFonts w:ascii="Monaco" w:hAnsi="Monaco" w:cs="Monaco"/>
-          <w:color w:val="000000"/>
-          <w:sz w:val="20"/>
-          <w:szCs w:val="20"/>
-        </w:rPr>
-        <w:t>-</w:t>
-      </w:r>
-      <w:r>
-        <w:rPr>
-          <w:rFonts w:ascii="Monaco" w:hAnsi="Monaco" w:cs="Monaco"/>
-          <w:color w:val="000000"/>
-          <w:sz w:val="20"/>
-          <w:szCs w:val="20"/>
-          <w:u w:val="single"/>
-        </w:rPr>
-        <w:t>jupiter</w:t>
-      </w:r>
-      <w:r>
-        <w:rPr>
-          <w:rFonts w:ascii="Monaco" w:hAnsi="Monaco" w:cs="Monaco"/>
-          <w:color w:val="000000"/>
-          <w:sz w:val="20"/>
-          <w:szCs w:val="20"/>
-        </w:rPr>
-        <w:t>-</w:t>
-      </w:r>
-      <w:r>
-        <w:rPr>
-          <w:rFonts w:ascii="Monaco" w:hAnsi="Monaco" w:cs="Monaco"/>
-          <w:color w:val="000000"/>
-          <w:sz w:val="20"/>
-          <w:szCs w:val="20"/>
-          <w:u w:val="single"/>
-        </w:rPr>
-        <w:t>api</w:t>
-      </w:r>
-      <w:r>
-        <w:rPr>
-          <w:rFonts w:ascii="Monaco" w:hAnsi="Monaco" w:cs="Monaco"/>
-          <w:color w:val="008080"/>
-          <w:sz w:val="20"/>
-          <w:szCs w:val="20"/>
-        </w:rPr>
-        <w:t>&lt;/</w:t>
-      </w:r>
-      <w:r>
-        <w:rPr>
-          <w:rFonts w:ascii="Monaco" w:hAnsi="Monaco" w:cs="Monaco"/>
-          <w:color w:val="3F7F7F"/>
-          <w:sz w:val="20"/>
-          <w:szCs w:val="20"/>
-        </w:rPr>
-        <w:t>artifactId</w:t>
-      </w:r>
-      <w:r>
-        <w:rPr>
-          <w:rFonts w:ascii="Monaco" w:hAnsi="Monaco" w:cs="Monaco"/>
-          <w:color w:val="008080"/>
-          <w:sz w:val="20"/>
-          <w:szCs w:val="20"/>
-        </w:rPr>
-        <w:t>&gt;</w:t>
-      </w:r>
-    </w:p>
-    <w:p>
-      <w:pPr>
-        <w:pStyle w:val="ListParagraph"/>
+          <w:color w:val="000000"/>
+          <w:sz w:val="20"/>
+          <w:szCs w:val="20"/>
+        </w:rPr>
+        <w:tab/>
+      </w:r>
+      <w:r>
+        <w:rPr>
+          <w:rFonts w:ascii="Monaco" w:hAnsi="Monaco" w:cs="Monaco"/>
+          <w:color w:val="7F0055"/>
+          <w:sz w:val="20"/>
+          <w:szCs w:val="20"/>
+        </w:rPr>
+        <w:t>dependencies</w:t>
+      </w:r>
+      <w:r>
+        <w:rPr>
+          <w:rFonts w:ascii="Monaco" w:hAnsi="Monaco" w:cs="Monaco"/>
+          <w:color w:val="000000"/>
+          <w:sz w:val="20"/>
+          <w:szCs w:val="20"/>
+        </w:rPr>
+        <w:t xml:space="preserve"> {</w:t>
+      </w:r>
+    </w:p>
+    <w:p>
+      <w:pPr>
         <w:widowControl w:val="0"/>
         <w:autoSpaceDE w:val="0"/>
         <w:autoSpaceDN w:val="0"/>
@@ -4271,79 +3723,34 @@
       <w:r>
         <w:rPr>
           <w:rFonts w:ascii="Monaco" w:hAnsi="Monaco" w:cs="Monaco"/>
-          <w:color w:val="008080"/>
-          <w:sz w:val="20"/>
-          <w:szCs w:val="20"/>
-        </w:rPr>
-        <w:t xml:space="preserve">  </w:t>
-      </w:r>
-      <w:r>
-        <w:rPr>
-          <w:rFonts w:ascii="Monaco" w:hAnsi="Monaco" w:cs="Monaco"/>
-          <w:color w:val="008080"/>
-          <w:sz w:val="20"/>
-          <w:szCs w:val="20"/>
-        </w:rPr>
-        <w:t>&lt;</w:t>
-      </w:r>
-      <w:r>
-        <w:rPr>
-          <w:rFonts w:ascii="Monaco" w:hAnsi="Monaco" w:cs="Monaco"/>
-          <w:color w:val="3F7F7F"/>
-          <w:sz w:val="20"/>
-          <w:szCs w:val="20"/>
-        </w:rPr>
-        <w:t>version</w:t>
-      </w:r>
-      <w:r>
-        <w:rPr>
-          <w:rFonts w:ascii="Monaco" w:hAnsi="Monaco" w:cs="Monaco"/>
-          <w:color w:val="008080"/>
-          <w:sz w:val="20"/>
-          <w:szCs w:val="20"/>
-        </w:rPr>
-        <w:t>&gt;</w:t>
-      </w:r>
-      <w:r>
-        <w:rPr>
-          <w:rFonts w:ascii="Monaco" w:hAnsi="Monaco" w:cs="Monaco"/>
-          <w:color w:val="000000"/>
-          <w:sz w:val="20"/>
-          <w:szCs w:val="20"/>
-        </w:rPr>
-        <w:t>${junit.jupiter.version}</w:t>
-      </w:r>
-      <w:r>
-        <w:rPr>
-          <w:rFonts w:ascii="Monaco" w:hAnsi="Monaco" w:cs="Monaco"/>
-          <w:color w:val="008080"/>
-          <w:sz w:val="20"/>
-          <w:szCs w:val="20"/>
-        </w:rPr>
-        <w:t>&lt;/</w:t>
-      </w:r>
-      <w:r>
-        <w:rPr>
-          <w:rFonts w:ascii="Monaco" w:hAnsi="Monaco" w:cs="Monaco"/>
-          <w:color w:val="3F7F7F"/>
-          <w:sz w:val="20"/>
-          <w:szCs w:val="20"/>
-        </w:rPr>
-        <w:t>version</w:t>
-      </w:r>
-      <w:r>
-        <w:rPr>
-          <w:rFonts w:ascii="Monaco" w:hAnsi="Monaco" w:cs="Monaco"/>
-          <w:color w:val="008080"/>
-          <w:sz w:val="20"/>
-          <w:szCs w:val="20"/>
-        </w:rPr>
-        <w:t>&gt;</w:t>
-      </w:r>
-    </w:p>
-    <w:p>
-      <w:pPr>
-        <w:pStyle w:val="ListParagraph"/>
+          <w:color w:val="000000"/>
+          <w:sz w:val="20"/>
+          <w:szCs w:val="20"/>
+        </w:rPr>
+        <w:tab/>
+      </w:r>
+      <w:r>
+        <w:rPr>
+          <w:rFonts w:ascii="Monaco" w:hAnsi="Monaco" w:cs="Monaco"/>
+          <w:color w:val="000000"/>
+          <w:sz w:val="20"/>
+          <w:szCs w:val="20"/>
+        </w:rPr>
+        <w:tab/>
+        <w:t xml:space="preserve">classpath </w:t>
+      </w:r>
+      <w:r>
+        <w:rPr>
+          <w:rFonts w:ascii="Monaco" w:hAnsi="Monaco" w:cs="Monaco"/>
+          <w:color w:val="2A00FF"/>
+          <w:sz w:val="20"/>
+          <w:szCs w:val="20"/>
+        </w:rPr>
+        <w:t>'org.junit.platform:junit-platform-gradle-plugin:1.0.3'</w:t>
+      </w:r>
+    </w:p>
+    <w:p>
+      <w:pPr>
         <w:widowControl w:val="0"/>
         <w:autoSpaceDE w:val="0"/>
         <w:autoSpaceDN w:val="0"/>
@@ -4357,1925 +3764,52 @@
       <w:r>
         <w:rPr>
           <w:rFonts w:ascii="Monaco" w:hAnsi="Monaco" w:cs="Monaco"/>
-          <w:color w:val="008080"/>
-          <w:sz w:val="20"/>
-          <w:szCs w:val="20"/>
-        </w:rPr>
-        <w:t xml:space="preserve">  </w:t>
-      </w:r>
-      <w:r>
-        <w:rPr>
-          <w:rFonts w:ascii="Monaco" w:hAnsi="Monaco" w:cs="Monaco"/>
-          <w:color w:val="008080"/>
-          <w:sz w:val="20"/>
-          <w:szCs w:val="20"/>
-        </w:rPr>
-        <w:t>&lt;</w:t>
-      </w:r>
-      <w:r>
-        <w:rPr>
-          <w:rFonts w:ascii="Monaco" w:hAnsi="Monaco" w:cs="Monaco"/>
-          <w:color w:val="3F7F7F"/>
-          <w:sz w:val="20"/>
-          <w:szCs w:val="20"/>
-        </w:rPr>
-        <w:t>scope</w:t>
-      </w:r>
-      <w:r>
-        <w:rPr>
-          <w:rFonts w:ascii="Monaco" w:hAnsi="Monaco" w:cs="Monaco"/>
-          <w:color w:val="008080"/>
-          <w:sz w:val="20"/>
-          <w:szCs w:val="20"/>
-        </w:rPr>
-        <w:t>&gt;</w:t>
-      </w:r>
-      <w:r>
-        <w:rPr>
-          <w:rFonts w:ascii="Monaco" w:hAnsi="Monaco" w:cs="Monaco"/>
-          <w:color w:val="000000"/>
-          <w:sz w:val="20"/>
-          <w:szCs w:val="20"/>
-        </w:rPr>
-        <w:t>test</w:t>
-      </w:r>
-      <w:r>
-        <w:rPr>
-          <w:rFonts w:ascii="Monaco" w:hAnsi="Monaco" w:cs="Monaco"/>
-          <w:color w:val="008080"/>
-          <w:sz w:val="20"/>
-          <w:szCs w:val="20"/>
-        </w:rPr>
-        <w:t>&lt;/</w:t>
-      </w:r>
-      <w:r>
-        <w:rPr>
-          <w:rFonts w:ascii="Monaco" w:hAnsi="Monaco" w:cs="Monaco"/>
-          <w:color w:val="3F7F7F"/>
-          <w:sz w:val="20"/>
-          <w:szCs w:val="20"/>
-        </w:rPr>
-        <w:t>scope</w:t>
-      </w:r>
-      <w:r>
-        <w:rPr>
-          <w:rFonts w:ascii="Monaco" w:hAnsi="Monaco" w:cs="Monaco"/>
-          <w:color w:val="008080"/>
-          <w:sz w:val="20"/>
-          <w:szCs w:val="20"/>
-        </w:rPr>
-        <w:t>&gt;</w:t>
-      </w:r>
-    </w:p>
-    <w:p>
-      <w:pPr>
-        <w:pStyle w:val="ListParagraph"/>
+          <w:color w:val="000000"/>
+          <w:sz w:val="20"/>
+          <w:szCs w:val="20"/>
+        </w:rPr>
+        <w:tab/>
+        <w:t>}</w:t>
+      </w:r>
+    </w:p>
+    <w:p>
+      <w:pPr>
         <w:widowControl w:val="0"/>
         <w:autoSpaceDE w:val="0"/>
         <w:autoSpaceDN w:val="0"/>
         <w:adjustRightInd w:val="0"/>
         <w:rPr>
           <w:rFonts w:ascii="Monaco" w:hAnsi="Monaco" w:cs="Monaco"/>
-          <w:sz w:val="20"/>
-          <w:szCs w:val="20"/>
-        </w:rPr>
-      </w:pPr>
-      <w:r>
-        <w:rPr>
-          <w:rFonts w:ascii="Monaco" w:hAnsi="Monaco" w:cs="Monaco"/>
-          <w:color w:val="008080"/>
-          <w:sz w:val="20"/>
-          <w:szCs w:val="20"/>
-        </w:rPr>
-        <w:t>&lt;/</w:t>
-      </w:r>
-      <w:r>
-        <w:rPr>
-          <w:rFonts w:ascii="Monaco" w:hAnsi="Monaco" w:cs="Monaco"/>
-          <w:color w:val="3F7F7F"/>
-          <w:sz w:val="20"/>
-          <w:szCs w:val="20"/>
-        </w:rPr>
-        <w:t>dependency</w:t>
-      </w:r>
-      <w:r>
-        <w:rPr>
-          <w:rFonts w:ascii="Monaco" w:hAnsi="Monaco" w:cs="Monaco"/>
-          <w:color w:val="008080"/>
-          <w:sz w:val="20"/>
-          <w:szCs w:val="20"/>
-        </w:rPr>
-        <w:t>&gt;</w:t>
-      </w:r>
-    </w:p>
-    <w:p>
-      <w:pPr>
-        <w:pStyle w:val="ListParagraph"/>
-        <w:widowControl w:val="0"/>
-        <w:autoSpaceDE w:val="0"/>
-        <w:autoSpaceDN w:val="0"/>
-        <w:adjustRightInd w:val="0"/>
-        <w:rPr>
-          <w:rFonts w:ascii="Monaco" w:hAnsi="Monaco" w:cs="Monaco"/>
-          <w:sz w:val="20"/>
-          <w:szCs w:val="20"/>
-        </w:rPr>
-      </w:pPr>
-      <w:r>
-        <w:rPr>
-          <w:rFonts w:ascii="Monaco" w:hAnsi="Monaco" w:cs="Monaco"/>
-          <w:color w:val="008080"/>
-          <w:sz w:val="20"/>
-          <w:szCs w:val="20"/>
-        </w:rPr>
-        <w:t>&lt;</w:t>
-      </w:r>
-      <w:r>
-        <w:rPr>
-          <w:rFonts w:ascii="Monaco" w:hAnsi="Monaco" w:cs="Monaco"/>
-          <w:color w:val="3F7F7F"/>
-          <w:sz w:val="20"/>
-          <w:szCs w:val="20"/>
-        </w:rPr>
-        <w:t>dependency</w:t>
-      </w:r>
-      <w:r>
-        <w:rPr>
-          <w:rFonts w:ascii="Monaco" w:hAnsi="Monaco" w:cs="Monaco"/>
-          <w:color w:val="008080"/>
-          <w:sz w:val="20"/>
-          <w:szCs w:val="20"/>
-        </w:rPr>
-        <w:t>&gt;</w:t>
-      </w:r>
-    </w:p>
-    <w:p>
-      <w:pPr>
-        <w:pStyle w:val="ListParagraph"/>
-        <w:widowControl w:val="0"/>
-        <w:autoSpaceDE w:val="0"/>
-        <w:autoSpaceDN w:val="0"/>
-        <w:adjustRightInd w:val="0"/>
-        <w:rPr>
-          <w:rFonts w:ascii="Monaco" w:hAnsi="Monaco" w:cs="Monaco"/>
-          <w:sz w:val="20"/>
-          <w:szCs w:val="20"/>
-        </w:rPr>
-      </w:pPr>
-      <w:r>
-        <w:rPr>
-          <w:rFonts w:ascii="Monaco" w:hAnsi="Monaco" w:cs="Monaco"/>
-          <w:color w:val="008080"/>
-          <w:sz w:val="20"/>
-          <w:szCs w:val="20"/>
-        </w:rPr>
-        <w:t xml:space="preserve">  </w:t>
-      </w:r>
-      <w:r>
-        <w:rPr>
-          <w:rFonts w:ascii="Monaco" w:hAnsi="Monaco" w:cs="Monaco"/>
-          <w:color w:val="008080"/>
-          <w:sz w:val="20"/>
-          <w:szCs w:val="20"/>
-        </w:rPr>
-        <w:t>&lt;</w:t>
-      </w:r>
-      <w:r>
-        <w:rPr>
-          <w:rFonts w:ascii="Monaco" w:hAnsi="Monaco" w:cs="Monaco"/>
-          <w:color w:val="3F7F7F"/>
-          <w:sz w:val="20"/>
-          <w:szCs w:val="20"/>
-        </w:rPr>
-        <w:t>groupId</w:t>
-      </w:r>
-      <w:r>
-        <w:rPr>
-          <w:rFonts w:ascii="Monaco" w:hAnsi="Monaco" w:cs="Monaco"/>
-          <w:color w:val="008080"/>
-          <w:sz w:val="20"/>
-          <w:szCs w:val="20"/>
-        </w:rPr>
-        <w:t>&gt;</w:t>
-      </w:r>
-      <w:r>
-        <w:rPr>
-          <w:rFonts w:ascii="Monaco" w:hAnsi="Monaco" w:cs="Monaco"/>
-          <w:color w:val="000000"/>
-          <w:sz w:val="20"/>
-          <w:szCs w:val="20"/>
-        </w:rPr>
-        <w:t>org.junit.jupiter</w:t>
-      </w:r>
-      <w:r>
-        <w:rPr>
-          <w:rFonts w:ascii="Monaco" w:hAnsi="Monaco" w:cs="Monaco"/>
-          <w:color w:val="008080"/>
-          <w:sz w:val="20"/>
-          <w:szCs w:val="20"/>
-        </w:rPr>
-        <w:t>&lt;/</w:t>
-      </w:r>
-      <w:r>
-        <w:rPr>
-          <w:rFonts w:ascii="Monaco" w:hAnsi="Monaco" w:cs="Monaco"/>
-          <w:color w:val="3F7F7F"/>
-          <w:sz w:val="20"/>
-          <w:szCs w:val="20"/>
-        </w:rPr>
-        <w:t>groupId</w:t>
-      </w:r>
-      <w:r>
-        <w:rPr>
-          <w:rFonts w:ascii="Monaco" w:hAnsi="Monaco" w:cs="Monaco"/>
-          <w:color w:val="008080"/>
-          <w:sz w:val="20"/>
-          <w:szCs w:val="20"/>
-        </w:rPr>
-        <w:t>&gt;</w:t>
-      </w:r>
-    </w:p>
-    <w:p>
-      <w:pPr>
-        <w:pStyle w:val="ListParagraph"/>
-        <w:widowControl w:val="0"/>
-        <w:autoSpaceDE w:val="0"/>
-        <w:autoSpaceDN w:val="0"/>
-        <w:adjustRightInd w:val="0"/>
-        <w:rPr>
-          <w:rFonts w:ascii="Monaco" w:hAnsi="Monaco" w:cs="Monaco"/>
-          <w:sz w:val="20"/>
-          <w:szCs w:val="20"/>
-        </w:rPr>
-      </w:pPr>
-      <w:r>
-        <w:rPr>
-          <w:rFonts w:ascii="Monaco" w:hAnsi="Monaco" w:cs="Monaco"/>
-          <w:color w:val="008080"/>
-          <w:sz w:val="20"/>
-          <w:szCs w:val="20"/>
-        </w:rPr>
-        <w:t xml:space="preserve">  </w:t>
-      </w:r>
-      <w:r>
-        <w:rPr>
-          <w:rFonts w:ascii="Monaco" w:hAnsi="Monaco" w:cs="Monaco"/>
-          <w:color w:val="008080"/>
-          <w:sz w:val="20"/>
-          <w:szCs w:val="20"/>
-        </w:rPr>
-        <w:t>&lt;</w:t>
-      </w:r>
-      <w:r>
-        <w:rPr>
-          <w:rFonts w:ascii="Monaco" w:hAnsi="Monaco" w:cs="Monaco"/>
-          <w:color w:val="3F7F7F"/>
-          <w:sz w:val="20"/>
-          <w:szCs w:val="20"/>
-        </w:rPr>
-        <w:t>artifactId</w:t>
-      </w:r>
-      <w:r>
-        <w:rPr>
-          <w:rFonts w:ascii="Monaco" w:hAnsi="Monaco" w:cs="Monaco"/>
-          <w:color w:val="008080"/>
-          <w:sz w:val="20"/>
-          <w:szCs w:val="20"/>
-        </w:rPr>
-        <w:t>&gt;</w:t>
-      </w:r>
-      <w:r>
-        <w:rPr>
-          <w:rFonts w:ascii="Monaco" w:hAnsi="Monaco" w:cs="Monaco"/>
-          <w:color w:val="000000"/>
-          <w:sz w:val="20"/>
-          <w:szCs w:val="20"/>
-          <w:u w:val="single"/>
-        </w:rPr>
-        <w:t>junit</w:t>
-      </w:r>
-      <w:r>
-        <w:rPr>
-          <w:rFonts w:ascii="Monaco" w:hAnsi="Monaco" w:cs="Monaco"/>
-          <w:color w:val="000000"/>
-          <w:sz w:val="20"/>
-          <w:szCs w:val="20"/>
-        </w:rPr>
-        <w:t>-</w:t>
-      </w:r>
-      <w:r>
-        <w:rPr>
-          <w:rFonts w:ascii="Monaco" w:hAnsi="Monaco" w:cs="Monaco"/>
-          <w:color w:val="000000"/>
-          <w:sz w:val="20"/>
-          <w:szCs w:val="20"/>
-          <w:u w:val="single"/>
-        </w:rPr>
-        <w:t>jupiter</w:t>
-      </w:r>
-      <w:r>
-        <w:rPr>
-          <w:rFonts w:ascii="Monaco" w:hAnsi="Monaco" w:cs="Monaco"/>
-          <w:color w:val="000000"/>
-          <w:sz w:val="20"/>
-          <w:szCs w:val="20"/>
-        </w:rPr>
-        <w:t>-</w:t>
-      </w:r>
-      <w:r>
-        <w:rPr>
-          <w:rFonts w:ascii="Monaco" w:hAnsi="Monaco" w:cs="Monaco"/>
-          <w:color w:val="000000"/>
-          <w:sz w:val="20"/>
-          <w:szCs w:val="20"/>
-          <w:u w:val="single"/>
-        </w:rPr>
-        <w:t>params</w:t>
-      </w:r>
-      <w:r>
-        <w:rPr>
-          <w:rFonts w:ascii="Monaco" w:hAnsi="Monaco" w:cs="Monaco"/>
-          <w:color w:val="008080"/>
-          <w:sz w:val="20"/>
-          <w:szCs w:val="20"/>
-        </w:rPr>
-        <w:t>&lt;/</w:t>
-      </w:r>
-      <w:r>
-        <w:rPr>
-          <w:rFonts w:ascii="Monaco" w:hAnsi="Monaco" w:cs="Monaco"/>
-          <w:color w:val="3F7F7F"/>
-          <w:sz w:val="20"/>
-          <w:szCs w:val="20"/>
-        </w:rPr>
-        <w:t>artifactId</w:t>
-      </w:r>
-      <w:r>
-        <w:rPr>
-          <w:rFonts w:ascii="Monaco" w:hAnsi="Monaco" w:cs="Monaco"/>
-          <w:color w:val="008080"/>
-          <w:sz w:val="20"/>
-          <w:szCs w:val="20"/>
-        </w:rPr>
-        <w:t>&gt;</w:t>
-      </w:r>
-    </w:p>
-    <w:p>
-      <w:pPr>
-        <w:pStyle w:val="ListParagraph"/>
-        <w:widowControl w:val="0"/>
-        <w:autoSpaceDE w:val="0"/>
-        <w:autoSpaceDN w:val="0"/>
-        <w:adjustRightInd w:val="0"/>
-        <w:rPr>
-          <w:rFonts w:ascii="Monaco" w:hAnsi="Monaco" w:cs="Monaco"/>
-          <w:sz w:val="20"/>
-          <w:szCs w:val="20"/>
-        </w:rPr>
-      </w:pPr>
-      <w:r>
-        <w:rPr>
-          <w:rFonts w:ascii="Monaco" w:hAnsi="Monaco" w:cs="Monaco"/>
-          <w:color w:val="008080"/>
-          <w:sz w:val="20"/>
-          <w:szCs w:val="20"/>
-        </w:rPr>
-        <w:t xml:space="preserve">  </w:t>
-      </w:r>
-      <w:r>
-        <w:rPr>
-          <w:rFonts w:ascii="Monaco" w:hAnsi="Monaco" w:cs="Monaco"/>
-          <w:color w:val="008080"/>
-          <w:sz w:val="20"/>
-          <w:szCs w:val="20"/>
-        </w:rPr>
-        <w:t>&lt;</w:t>
-      </w:r>
-      <w:r>
-        <w:rPr>
-          <w:rFonts w:ascii="Monaco" w:hAnsi="Monaco" w:cs="Monaco"/>
-          <w:color w:val="3F7F7F"/>
-          <w:sz w:val="20"/>
-          <w:szCs w:val="20"/>
-        </w:rPr>
-        <w:t>version</w:t>
-      </w:r>
-      <w:r>
-        <w:rPr>
-          <w:rFonts w:ascii="Monaco" w:hAnsi="Monaco" w:cs="Monaco"/>
-          <w:color w:val="008080"/>
-          <w:sz w:val="20"/>
-          <w:szCs w:val="20"/>
-        </w:rPr>
-        <w:t>&gt;</w:t>
-      </w:r>
-      <w:r>
-        <w:rPr>
-          <w:rFonts w:ascii="Monaco" w:hAnsi="Monaco" w:cs="Monaco"/>
-          <w:color w:val="000000"/>
-          <w:sz w:val="20"/>
-          <w:szCs w:val="20"/>
-        </w:rPr>
-        <w:t>${junit.jupiter.version}</w:t>
-      </w:r>
-      <w:r>
-        <w:rPr>
-          <w:rFonts w:ascii="Monaco" w:hAnsi="Monaco" w:cs="Monaco"/>
-          <w:color w:val="008080"/>
-          <w:sz w:val="20"/>
-          <w:szCs w:val="20"/>
-        </w:rPr>
-        <w:t>&lt;/</w:t>
-      </w:r>
-      <w:r>
-        <w:rPr>
-          <w:rFonts w:ascii="Monaco" w:hAnsi="Monaco" w:cs="Monaco"/>
-          <w:color w:val="3F7F7F"/>
-          <w:sz w:val="20"/>
-          <w:szCs w:val="20"/>
-        </w:rPr>
-        <w:t>version</w:t>
-      </w:r>
-      <w:r>
-        <w:rPr>
-          <w:rFonts w:ascii="Monaco" w:hAnsi="Monaco" w:cs="Monaco"/>
-          <w:color w:val="008080"/>
-          <w:sz w:val="20"/>
-          <w:szCs w:val="20"/>
-        </w:rPr>
-        <w:t>&gt;</w:t>
-      </w:r>
-    </w:p>
-    <w:p>
-      <w:pPr>
-        <w:pStyle w:val="ListParagraph"/>
-        <w:widowControl w:val="0"/>
-        <w:autoSpaceDE w:val="0"/>
-        <w:autoSpaceDN w:val="0"/>
-        <w:adjustRightInd w:val="0"/>
-        <w:rPr>
-          <w:rFonts w:ascii="Monaco" w:hAnsi="Monaco" w:cs="Monaco"/>
-          <w:sz w:val="20"/>
-          <w:szCs w:val="20"/>
-        </w:rPr>
-      </w:pPr>
-      <w:r>
-        <w:rPr>
-          <w:rFonts w:ascii="Monaco" w:hAnsi="Monaco" w:cs="Monaco"/>
-          <w:color w:val="008080"/>
-          <w:sz w:val="20"/>
-          <w:szCs w:val="20"/>
-        </w:rPr>
-        <w:t xml:space="preserve">  </w:t>
-      </w:r>
-      <w:r>
-        <w:rPr>
-          <w:rFonts w:ascii="Monaco" w:hAnsi="Monaco" w:cs="Monaco"/>
-          <w:color w:val="008080"/>
-          <w:sz w:val="20"/>
-          <w:szCs w:val="20"/>
-        </w:rPr>
-        <w:t>&lt;</w:t>
-      </w:r>
-      <w:r>
-        <w:rPr>
-          <w:rFonts w:ascii="Monaco" w:hAnsi="Monaco" w:cs="Monaco"/>
-          <w:color w:val="3F7F7F"/>
-          <w:sz w:val="20"/>
-          <w:szCs w:val="20"/>
-        </w:rPr>
-        <w:t>scope</w:t>
-      </w:r>
-      <w:r>
-        <w:rPr>
-          <w:rFonts w:ascii="Monaco" w:hAnsi="Monaco" w:cs="Monaco"/>
-          <w:color w:val="008080"/>
-          <w:sz w:val="20"/>
-          <w:szCs w:val="20"/>
-        </w:rPr>
-        <w:t>&gt;</w:t>
-      </w:r>
-      <w:r>
-        <w:rPr>
-          <w:rFonts w:ascii="Monaco" w:hAnsi="Monaco" w:cs="Monaco"/>
-          <w:color w:val="000000"/>
-          <w:sz w:val="20"/>
-          <w:szCs w:val="20"/>
-        </w:rPr>
-        <w:t>test</w:t>
-      </w:r>
-      <w:r>
-        <w:rPr>
-          <w:rFonts w:ascii="Monaco" w:hAnsi="Monaco" w:cs="Monaco"/>
-          <w:color w:val="008080"/>
-          <w:sz w:val="20"/>
-          <w:szCs w:val="20"/>
-        </w:rPr>
-        <w:t>&lt;/</w:t>
-      </w:r>
-      <w:r>
-        <w:rPr>
-          <w:rFonts w:ascii="Monaco" w:hAnsi="Monaco" w:cs="Monaco"/>
-          <w:color w:val="3F7F7F"/>
-          <w:sz w:val="20"/>
-          <w:szCs w:val="20"/>
-        </w:rPr>
-        <w:t>scope</w:t>
-      </w:r>
-      <w:r>
-        <w:rPr>
-          <w:rFonts w:ascii="Monaco" w:hAnsi="Monaco" w:cs="Monaco"/>
-          <w:color w:val="008080"/>
-          <w:sz w:val="20"/>
-          <w:szCs w:val="20"/>
-        </w:rPr>
-        <w:t>&gt;</w:t>
-      </w:r>
-    </w:p>
-    <w:p>
-      <w:pPr>
-        <w:pStyle w:val="ListParagraph"/>
-        <w:widowControl w:val="0"/>
-        <w:autoSpaceDE w:val="0"/>
-        <w:autoSpaceDN w:val="0"/>
-        <w:adjustRightInd w:val="0"/>
-        <w:rPr>
-          <w:rFonts w:ascii="Monaco" w:hAnsi="Monaco" w:cs="Monaco"/>
-          <w:sz w:val="20"/>
-          <w:szCs w:val="20"/>
-        </w:rPr>
-      </w:pPr>
-      <w:r>
-        <w:rPr>
-          <w:rFonts w:ascii="Monaco" w:hAnsi="Monaco" w:cs="Monaco"/>
-          <w:color w:val="008080"/>
-          <w:sz w:val="20"/>
-          <w:szCs w:val="20"/>
-        </w:rPr>
-        <w:t>&lt;/</w:t>
-      </w:r>
-      <w:r>
-        <w:rPr>
-          <w:rFonts w:ascii="Monaco" w:hAnsi="Monaco" w:cs="Monaco"/>
-          <w:color w:val="3F7F7F"/>
-          <w:sz w:val="20"/>
-          <w:szCs w:val="20"/>
-        </w:rPr>
-        <w:t>dependency</w:t>
-      </w:r>
-      <w:r>
-        <w:rPr>
-          <w:rFonts w:ascii="Monaco" w:hAnsi="Monaco" w:cs="Monaco"/>
-          <w:color w:val="008080"/>
-          <w:sz w:val="20"/>
-          <w:szCs w:val="20"/>
-        </w:rPr>
-        <w:t>&gt;</w:t>
-      </w:r>
-    </w:p>
-    <w:p>
-      <w:pPr>
-        <w:pStyle w:val="ListParagraph"/>
-        <w:widowControl w:val="0"/>
-        <w:autoSpaceDE w:val="0"/>
-        <w:autoSpaceDN w:val="0"/>
-        <w:adjustRightInd w:val="0"/>
-        <w:rPr>
-          <w:rFonts w:ascii="Monaco" w:hAnsi="Monaco" w:cs="Monaco"/>
-          <w:sz w:val="20"/>
-          <w:szCs w:val="20"/>
-        </w:rPr>
-      </w:pPr>
-      <w:r>
-        <w:rPr>
-          <w:rFonts w:ascii="Monaco" w:hAnsi="Monaco" w:cs="Monaco"/>
-          <w:color w:val="008080"/>
-          <w:sz w:val="20"/>
-          <w:szCs w:val="20"/>
-        </w:rPr>
-        <w:t>&lt;</w:t>
-      </w:r>
-      <w:r>
-        <w:rPr>
-          <w:rFonts w:ascii="Monaco" w:hAnsi="Monaco" w:cs="Monaco"/>
-          <w:color w:val="3F7F7F"/>
-          <w:sz w:val="20"/>
-          <w:szCs w:val="20"/>
-        </w:rPr>
-        <w:t>dependency</w:t>
-      </w:r>
-      <w:r>
-        <w:rPr>
-          <w:rFonts w:ascii="Monaco" w:hAnsi="Monaco" w:cs="Monaco"/>
-          <w:color w:val="008080"/>
-          <w:sz w:val="20"/>
-          <w:szCs w:val="20"/>
-        </w:rPr>
-        <w:t>&gt;</w:t>
-      </w:r>
-    </w:p>
-    <w:p>
-      <w:pPr>
-        <w:pStyle w:val="ListParagraph"/>
-        <w:widowControl w:val="0"/>
-        <w:autoSpaceDE w:val="0"/>
-        <w:autoSpaceDN w:val="0"/>
-        <w:adjustRightInd w:val="0"/>
-        <w:rPr>
-          <w:rFonts w:ascii="Monaco" w:hAnsi="Monaco" w:cs="Monaco"/>
-          <w:sz w:val="20"/>
-          <w:szCs w:val="20"/>
-        </w:rPr>
-      </w:pPr>
-      <w:r>
-        <w:rPr>
-          <w:rFonts w:ascii="Monaco" w:hAnsi="Monaco" w:cs="Monaco"/>
-          <w:color w:val="008080"/>
-          <w:sz w:val="20"/>
-          <w:szCs w:val="20"/>
-        </w:rPr>
-        <w:t xml:space="preserve">  </w:t>
-      </w:r>
-      <w:r>
-        <w:rPr>
-          <w:rFonts w:ascii="Monaco" w:hAnsi="Monaco" w:cs="Monaco"/>
-          <w:color w:val="008080"/>
-          <w:sz w:val="20"/>
-          <w:szCs w:val="20"/>
-        </w:rPr>
-        <w:t>&lt;</w:t>
-      </w:r>
-      <w:r>
-        <w:rPr>
-          <w:rFonts w:ascii="Monaco" w:hAnsi="Monaco" w:cs="Monaco"/>
-          <w:color w:val="3F7F7F"/>
-          <w:sz w:val="20"/>
-          <w:szCs w:val="20"/>
-        </w:rPr>
-        <w:t>groupId</w:t>
-      </w:r>
-      <w:r>
-        <w:rPr>
-          <w:rFonts w:ascii="Monaco" w:hAnsi="Monaco" w:cs="Monaco"/>
-          <w:color w:val="008080"/>
-          <w:sz w:val="20"/>
-          <w:szCs w:val="20"/>
-        </w:rPr>
-        <w:t>&gt;</w:t>
-      </w:r>
-      <w:r>
-        <w:rPr>
-          <w:rFonts w:ascii="Monaco" w:hAnsi="Monaco" w:cs="Monaco"/>
-          <w:color w:val="000000"/>
-          <w:sz w:val="20"/>
-          <w:szCs w:val="20"/>
-        </w:rPr>
-        <w:t>org.junit.platform</w:t>
-      </w:r>
-      <w:r>
-        <w:rPr>
-          <w:rFonts w:ascii="Monaco" w:hAnsi="Monaco" w:cs="Monaco"/>
-          <w:color w:val="008080"/>
-          <w:sz w:val="20"/>
-          <w:szCs w:val="20"/>
-        </w:rPr>
-        <w:t>&lt;/</w:t>
-      </w:r>
-      <w:r>
-        <w:rPr>
-          <w:rFonts w:ascii="Monaco" w:hAnsi="Monaco" w:cs="Monaco"/>
-          <w:color w:val="3F7F7F"/>
-          <w:sz w:val="20"/>
-          <w:szCs w:val="20"/>
-        </w:rPr>
-        <w:t>groupId</w:t>
-      </w:r>
-      <w:r>
-        <w:rPr>
-          <w:rFonts w:ascii="Monaco" w:hAnsi="Monaco" w:cs="Monaco"/>
-          <w:color w:val="008080"/>
-          <w:sz w:val="20"/>
-          <w:szCs w:val="20"/>
-        </w:rPr>
-        <w:t>&gt;</w:t>
-      </w:r>
-    </w:p>
-    <w:p>
-      <w:pPr>
-        <w:pStyle w:val="ListParagraph"/>
-        <w:widowControl w:val="0"/>
-        <w:autoSpaceDE w:val="0"/>
-        <w:autoSpaceDN w:val="0"/>
-        <w:adjustRightInd w:val="0"/>
-        <w:rPr>
-          <w:rFonts w:ascii="Monaco" w:hAnsi="Monaco" w:cs="Monaco"/>
-          <w:sz w:val="20"/>
-          <w:szCs w:val="20"/>
-        </w:rPr>
-      </w:pPr>
-      <w:r>
-        <w:rPr>
-          <w:rFonts w:ascii="Monaco" w:hAnsi="Monaco" w:cs="Monaco"/>
-          <w:color w:val="008080"/>
-          <w:sz w:val="20"/>
-          <w:szCs w:val="20"/>
-        </w:rPr>
-        <w:t xml:space="preserve">  </w:t>
-      </w:r>
-      <w:r>
-        <w:rPr>
-          <w:rFonts w:ascii="Monaco" w:hAnsi="Monaco" w:cs="Monaco"/>
-          <w:color w:val="008080"/>
-          <w:sz w:val="20"/>
-          <w:szCs w:val="20"/>
-        </w:rPr>
-        <w:t>&lt;</w:t>
-      </w:r>
-      <w:r>
-        <w:rPr>
-          <w:rFonts w:ascii="Monaco" w:hAnsi="Monaco" w:cs="Monaco"/>
-          <w:color w:val="3F7F7F"/>
-          <w:sz w:val="20"/>
-          <w:szCs w:val="20"/>
-        </w:rPr>
-        <w:t>artifactId</w:t>
-      </w:r>
-      <w:r>
-        <w:rPr>
-          <w:rFonts w:ascii="Monaco" w:hAnsi="Monaco" w:cs="Monaco"/>
-          <w:color w:val="008080"/>
-          <w:sz w:val="20"/>
-          <w:szCs w:val="20"/>
-        </w:rPr>
-        <w:t>&gt;</w:t>
-      </w:r>
-      <w:r>
-        <w:rPr>
-          <w:rFonts w:ascii="Monaco" w:hAnsi="Monaco" w:cs="Monaco"/>
-          <w:color w:val="000000"/>
-          <w:sz w:val="20"/>
-          <w:szCs w:val="20"/>
-          <w:u w:val="single"/>
-        </w:rPr>
-        <w:t>junit</w:t>
-      </w:r>
-      <w:r>
-        <w:rPr>
-          <w:rFonts w:ascii="Monaco" w:hAnsi="Monaco" w:cs="Monaco"/>
-          <w:color w:val="000000"/>
-          <w:sz w:val="20"/>
-          <w:szCs w:val="20"/>
-        </w:rPr>
-        <w:t>-platform</w:t>
-      </w:r>
-      <w:r>
-        <w:rPr>
-          <w:rFonts w:ascii="Monaco" w:hAnsi="Monaco" w:cs="Monaco"/>
-          <w:color w:val="000000"/>
-          <w:sz w:val="20"/>
-          <w:szCs w:val="20"/>
-        </w:rPr>
-        <w:t>-</w:t>
-      </w:r>
-      <w:r>
-        <w:rPr>
-          <w:rFonts w:ascii="Monaco" w:hAnsi="Monaco" w:cs="Monaco"/>
-          <w:color w:val="000000"/>
-          <w:sz w:val="20"/>
-          <w:szCs w:val="20"/>
-        </w:rPr>
-        <w:t>launcher</w:t>
-      </w:r>
-      <w:r>
-        <w:rPr>
-          <w:rFonts w:ascii="Monaco" w:hAnsi="Monaco" w:cs="Monaco"/>
-          <w:color w:val="008080"/>
-          <w:sz w:val="20"/>
-          <w:szCs w:val="20"/>
-        </w:rPr>
-        <w:t>&lt;/</w:t>
-      </w:r>
-      <w:r>
-        <w:rPr>
-          <w:rFonts w:ascii="Monaco" w:hAnsi="Monaco" w:cs="Monaco"/>
-          <w:color w:val="3F7F7F"/>
-          <w:sz w:val="20"/>
-          <w:szCs w:val="20"/>
-        </w:rPr>
-        <w:t>artifactId</w:t>
-      </w:r>
-      <w:r>
-        <w:rPr>
-          <w:rFonts w:ascii="Monaco" w:hAnsi="Monaco" w:cs="Monaco"/>
-          <w:color w:val="008080"/>
-          <w:sz w:val="20"/>
-          <w:szCs w:val="20"/>
-        </w:rPr>
-        <w:t>&gt;</w:t>
-      </w:r>
-    </w:p>
-    <w:p>
-      <w:pPr>
-        <w:pStyle w:val="ListParagraph"/>
-        <w:widowControl w:val="0"/>
-        <w:autoSpaceDE w:val="0"/>
-        <w:autoSpaceDN w:val="0"/>
-        <w:adjustRightInd w:val="0"/>
-        <w:rPr>
-          <w:rFonts w:ascii="Monaco" w:hAnsi="Monaco" w:cs="Monaco"/>
-          <w:sz w:val="20"/>
-          <w:szCs w:val="20"/>
-        </w:rPr>
-      </w:pPr>
-      <w:r>
-        <w:rPr>
-          <w:rFonts w:ascii="Monaco" w:hAnsi="Monaco" w:cs="Monaco"/>
-          <w:color w:val="008080"/>
-          <w:sz w:val="20"/>
-          <w:szCs w:val="20"/>
-        </w:rPr>
-        <w:t xml:space="preserve">  </w:t>
-      </w:r>
-      <w:r>
-        <w:rPr>
-          <w:rFonts w:ascii="Monaco" w:hAnsi="Monaco" w:cs="Monaco"/>
-          <w:color w:val="008080"/>
-          <w:sz w:val="20"/>
-          <w:szCs w:val="20"/>
-        </w:rPr>
-        <w:t>&lt;</w:t>
-      </w:r>
-      <w:r>
-        <w:rPr>
-          <w:rFonts w:ascii="Monaco" w:hAnsi="Monaco" w:cs="Monaco"/>
-          <w:color w:val="3F7F7F"/>
-          <w:sz w:val="20"/>
-          <w:szCs w:val="20"/>
-        </w:rPr>
-        <w:t>version</w:t>
-      </w:r>
-      <w:r>
-        <w:rPr>
-          <w:rFonts w:ascii="Monaco" w:hAnsi="Monaco" w:cs="Monaco"/>
-          <w:color w:val="008080"/>
-          <w:sz w:val="20"/>
-          <w:szCs w:val="20"/>
-        </w:rPr>
-        <w:t>&gt;</w:t>
-      </w:r>
-      <w:r>
-        <w:rPr>
-          <w:rFonts w:ascii="Monaco" w:hAnsi="Monaco" w:cs="Monaco"/>
-          <w:color w:val="000000"/>
-          <w:sz w:val="20"/>
-          <w:szCs w:val="20"/>
-        </w:rPr>
-        <w:t>${junit.platform.version}</w:t>
-      </w:r>
-      <w:r>
-        <w:rPr>
-          <w:rFonts w:ascii="Monaco" w:hAnsi="Monaco" w:cs="Monaco"/>
-          <w:color w:val="008080"/>
-          <w:sz w:val="20"/>
-          <w:szCs w:val="20"/>
-        </w:rPr>
-        <w:t>&lt;/</w:t>
-      </w:r>
-      <w:r>
-        <w:rPr>
-          <w:rFonts w:ascii="Monaco" w:hAnsi="Monaco" w:cs="Monaco"/>
-          <w:color w:val="3F7F7F"/>
-          <w:sz w:val="20"/>
-          <w:szCs w:val="20"/>
-        </w:rPr>
-        <w:t>version</w:t>
-      </w:r>
-      <w:r>
-        <w:rPr>
-          <w:rFonts w:ascii="Monaco" w:hAnsi="Monaco" w:cs="Monaco"/>
-          <w:color w:val="008080"/>
-          <w:sz w:val="20"/>
-          <w:szCs w:val="20"/>
-        </w:rPr>
-        <w:t>&gt;</w:t>
-      </w:r>
-    </w:p>
-    <w:p>
-      <w:pPr>
-        <w:pStyle w:val="ListParagraph"/>
-        <w:widowControl w:val="0"/>
-        <w:autoSpaceDE w:val="0"/>
-        <w:autoSpaceDN w:val="0"/>
-        <w:adjustRightInd w:val="0"/>
-        <w:rPr>
-          <w:rFonts w:ascii="Monaco" w:hAnsi="Monaco" w:cs="Monaco"/>
-          <w:sz w:val="20"/>
-          <w:szCs w:val="20"/>
-        </w:rPr>
-      </w:pPr>
-      <w:r>
-        <w:rPr>
-          <w:rFonts w:ascii="Monaco" w:hAnsi="Monaco" w:cs="Monaco"/>
-          <w:color w:val="008080"/>
-          <w:sz w:val="20"/>
-          <w:szCs w:val="20"/>
-        </w:rPr>
-        <w:t xml:space="preserve">  </w:t>
-      </w:r>
-      <w:r>
-        <w:rPr>
-          <w:rFonts w:ascii="Monaco" w:hAnsi="Monaco" w:cs="Monaco"/>
-          <w:color w:val="008080"/>
-          <w:sz w:val="20"/>
-          <w:szCs w:val="20"/>
-        </w:rPr>
-        <w:t>&lt;</w:t>
-      </w:r>
-      <w:r>
-        <w:rPr>
-          <w:rFonts w:ascii="Monaco" w:hAnsi="Monaco" w:cs="Monaco"/>
-          <w:color w:val="3F7F7F"/>
-          <w:sz w:val="20"/>
-          <w:szCs w:val="20"/>
-        </w:rPr>
-        <w:t>scope</w:t>
-      </w:r>
-      <w:r>
-        <w:rPr>
-          <w:rFonts w:ascii="Monaco" w:hAnsi="Monaco" w:cs="Monaco"/>
-          <w:color w:val="008080"/>
-          <w:sz w:val="20"/>
-          <w:szCs w:val="20"/>
-        </w:rPr>
-        <w:t>&gt;</w:t>
-      </w:r>
-      <w:r>
-        <w:rPr>
-          <w:rFonts w:ascii="Monaco" w:hAnsi="Monaco" w:cs="Monaco"/>
-          <w:color w:val="000000"/>
-          <w:sz w:val="20"/>
-          <w:szCs w:val="20"/>
-        </w:rPr>
-        <w:t>test</w:t>
-      </w:r>
-      <w:r>
-        <w:rPr>
-          <w:rFonts w:ascii="Monaco" w:hAnsi="Monaco" w:cs="Monaco"/>
-          <w:color w:val="008080"/>
-          <w:sz w:val="20"/>
-          <w:szCs w:val="20"/>
-        </w:rPr>
-        <w:t>&lt;/</w:t>
-      </w:r>
-      <w:r>
-        <w:rPr>
-          <w:rFonts w:ascii="Monaco" w:hAnsi="Monaco" w:cs="Monaco"/>
-          <w:color w:val="3F7F7F"/>
-          <w:sz w:val="20"/>
-          <w:szCs w:val="20"/>
-        </w:rPr>
-        <w:t>scope</w:t>
-      </w:r>
-      <w:r>
-        <w:rPr>
-          <w:rFonts w:ascii="Monaco" w:hAnsi="Monaco" w:cs="Monaco"/>
-          <w:color w:val="008080"/>
-          <w:sz w:val="20"/>
-          <w:szCs w:val="20"/>
-        </w:rPr>
-        <w:t>&gt;</w:t>
-      </w:r>
-    </w:p>
-    <w:p>
-      <w:pPr>
-        <w:pStyle w:val="ListParagraph"/>
-        <w:widowControl w:val="0"/>
-        <w:autoSpaceDE w:val="0"/>
-        <w:autoSpaceDN w:val="0"/>
-        <w:adjustRightInd w:val="0"/>
-        <w:rPr>
-          <w:rFonts w:ascii="Monaco" w:hAnsi="Monaco" w:cs="Monaco"/>
-          <w:sz w:val="20"/>
-          <w:szCs w:val="20"/>
-        </w:rPr>
-      </w:pPr>
-      <w:r>
-        <w:rPr>
-          <w:rFonts w:ascii="Monaco" w:hAnsi="Monaco" w:cs="Monaco"/>
-          <w:color w:val="008080"/>
-          <w:sz w:val="20"/>
-          <w:szCs w:val="20"/>
-        </w:rPr>
-        <w:t>&lt;/</w:t>
-      </w:r>
-      <w:r>
-        <w:rPr>
-          <w:rFonts w:ascii="Monaco" w:hAnsi="Monaco" w:cs="Monaco"/>
-          <w:color w:val="3F7F7F"/>
-          <w:sz w:val="20"/>
-          <w:szCs w:val="20"/>
-        </w:rPr>
-        <w:t>dependency</w:t>
-      </w:r>
-      <w:r>
-        <w:rPr>
-          <w:rFonts w:ascii="Monaco" w:hAnsi="Monaco" w:cs="Monaco"/>
-          <w:color w:val="008080"/>
-          <w:sz w:val="20"/>
-          <w:szCs w:val="20"/>
-        </w:rPr>
-        <w:t>&gt;</w:t>
-      </w:r>
-    </w:p>
-    <w:p>
-      <w:pPr>
-        <w:pStyle w:val="ListParagraph"/>
-        <w:widowControl w:val="0"/>
-        <w:autoSpaceDE w:val="0"/>
-        <w:autoSpaceDN w:val="0"/>
-        <w:adjustRightInd w:val="0"/>
-        <w:rPr>
-          <w:rFonts w:ascii="Monaco" w:hAnsi="Monaco" w:cs="Monaco"/>
-          <w:sz w:val="20"/>
-          <w:szCs w:val="20"/>
-        </w:rPr>
-      </w:pPr>
-      <w:r>
-        <w:rPr>
-          <w:rFonts w:ascii="Monaco" w:hAnsi="Monaco" w:cs="Monaco"/>
-          <w:color w:val="008080"/>
-          <w:sz w:val="20"/>
-          <w:szCs w:val="20"/>
-        </w:rPr>
-        <w:t>&lt;</w:t>
-      </w:r>
-      <w:r>
-        <w:rPr>
-          <w:rFonts w:ascii="Monaco" w:hAnsi="Monaco" w:cs="Monaco"/>
-          <w:color w:val="3F7F7F"/>
-          <w:sz w:val="20"/>
-          <w:szCs w:val="20"/>
-        </w:rPr>
-        <w:t>dependency</w:t>
-      </w:r>
-      <w:r>
-        <w:rPr>
-          <w:rFonts w:ascii="Monaco" w:hAnsi="Monaco" w:cs="Monaco"/>
-          <w:color w:val="008080"/>
-          <w:sz w:val="20"/>
-          <w:szCs w:val="20"/>
-        </w:rPr>
-        <w:t>&gt;</w:t>
-      </w:r>
-    </w:p>
-    <w:p>
-      <w:pPr>
-        <w:pStyle w:val="ListParagraph"/>
-        <w:widowControl w:val="0"/>
-        <w:autoSpaceDE w:val="0"/>
-        <w:autoSpaceDN w:val="0"/>
-        <w:adjustRightInd w:val="0"/>
-        <w:rPr>
-          <w:rFonts w:ascii="Monaco" w:hAnsi="Monaco" w:cs="Monaco"/>
-          <w:sz w:val="20"/>
-          <w:szCs w:val="20"/>
-        </w:rPr>
-      </w:pPr>
-      <w:r>
-        <w:rPr>
-          <w:rFonts w:ascii="Monaco" w:hAnsi="Monaco" w:cs="Monaco"/>
-          <w:color w:val="008080"/>
-          <w:sz w:val="20"/>
-          <w:szCs w:val="20"/>
-        </w:rPr>
-        <w:t xml:space="preserve">  </w:t>
-      </w:r>
-      <w:r>
-        <w:rPr>
-          <w:rFonts w:ascii="Monaco" w:hAnsi="Monaco" w:cs="Monaco"/>
-          <w:color w:val="008080"/>
-          <w:sz w:val="20"/>
-          <w:szCs w:val="20"/>
-        </w:rPr>
-        <w:t>&lt;</w:t>
-      </w:r>
-      <w:r>
-        <w:rPr>
-          <w:rFonts w:ascii="Monaco" w:hAnsi="Monaco" w:cs="Monaco"/>
-          <w:color w:val="3F7F7F"/>
-          <w:sz w:val="20"/>
-          <w:szCs w:val="20"/>
-        </w:rPr>
-        <w:t>groupId</w:t>
-      </w:r>
-      <w:r>
-        <w:rPr>
-          <w:rFonts w:ascii="Monaco" w:hAnsi="Monaco" w:cs="Monaco"/>
-          <w:color w:val="008080"/>
-          <w:sz w:val="20"/>
-          <w:szCs w:val="20"/>
-        </w:rPr>
-        <w:t>&gt;</w:t>
-      </w:r>
-      <w:r>
-        <w:rPr>
-          <w:rFonts w:ascii="Monaco" w:hAnsi="Monaco" w:cs="Monaco"/>
-          <w:color w:val="000000"/>
-          <w:sz w:val="20"/>
-          <w:szCs w:val="20"/>
-        </w:rPr>
-        <w:t>org.junit.jupiter</w:t>
-      </w:r>
-      <w:r>
-        <w:rPr>
-          <w:rFonts w:ascii="Monaco" w:hAnsi="Monaco" w:cs="Monaco"/>
-          <w:color w:val="008080"/>
-          <w:sz w:val="20"/>
-          <w:szCs w:val="20"/>
-        </w:rPr>
-        <w:t>&lt;/</w:t>
-      </w:r>
-      <w:r>
-        <w:rPr>
-          <w:rFonts w:ascii="Monaco" w:hAnsi="Monaco" w:cs="Monaco"/>
-          <w:color w:val="3F7F7F"/>
-          <w:sz w:val="20"/>
-          <w:szCs w:val="20"/>
-        </w:rPr>
-        <w:t>groupId</w:t>
-      </w:r>
-      <w:r>
-        <w:rPr>
-          <w:rFonts w:ascii="Monaco" w:hAnsi="Monaco" w:cs="Monaco"/>
-          <w:color w:val="008080"/>
-          <w:sz w:val="20"/>
-          <w:szCs w:val="20"/>
-        </w:rPr>
-        <w:t>&gt;</w:t>
-      </w:r>
-    </w:p>
-    <w:p>
-      <w:pPr>
-        <w:pStyle w:val="ListParagraph"/>
-        <w:widowControl w:val="0"/>
-        <w:autoSpaceDE w:val="0"/>
-        <w:autoSpaceDN w:val="0"/>
-        <w:adjustRightInd w:val="0"/>
-        <w:rPr>
-          <w:rFonts w:ascii="Monaco" w:hAnsi="Monaco" w:cs="Monaco"/>
-          <w:sz w:val="20"/>
-          <w:szCs w:val="20"/>
-        </w:rPr>
-      </w:pPr>
-      <w:r>
-        <w:rPr>
-          <w:rFonts w:ascii="Monaco" w:hAnsi="Monaco" w:cs="Monaco"/>
-          <w:color w:val="008080"/>
-          <w:sz w:val="20"/>
-          <w:szCs w:val="20"/>
-        </w:rPr>
-        <w:t xml:space="preserve">  </w:t>
-      </w:r>
-      <w:r>
-        <w:rPr>
-          <w:rFonts w:ascii="Monaco" w:hAnsi="Monaco" w:cs="Monaco"/>
-          <w:color w:val="008080"/>
-          <w:sz w:val="20"/>
-          <w:szCs w:val="20"/>
-        </w:rPr>
-        <w:t>&lt;</w:t>
-      </w:r>
-      <w:r>
-        <w:rPr>
-          <w:rFonts w:ascii="Monaco" w:hAnsi="Monaco" w:cs="Monaco"/>
-          <w:color w:val="3F7F7F"/>
-          <w:sz w:val="20"/>
-          <w:szCs w:val="20"/>
-        </w:rPr>
-        <w:t>artifactId</w:t>
-      </w:r>
-      <w:r>
-        <w:rPr>
-          <w:rFonts w:ascii="Monaco" w:hAnsi="Monaco" w:cs="Monaco"/>
-          <w:color w:val="008080"/>
-          <w:sz w:val="20"/>
-          <w:szCs w:val="20"/>
-        </w:rPr>
-        <w:t>&gt;</w:t>
-      </w:r>
-      <w:r>
-        <w:rPr>
-          <w:rFonts w:ascii="Monaco" w:hAnsi="Monaco" w:cs="Monaco"/>
-          <w:color w:val="000000"/>
-          <w:sz w:val="20"/>
-          <w:szCs w:val="20"/>
-          <w:u w:val="single"/>
-        </w:rPr>
-        <w:t>junit</w:t>
-      </w:r>
-      <w:r>
-        <w:rPr>
-          <w:rFonts w:ascii="Monaco" w:hAnsi="Monaco" w:cs="Monaco"/>
-          <w:color w:val="000000"/>
-          <w:sz w:val="20"/>
-          <w:szCs w:val="20"/>
-        </w:rPr>
-        <w:t>-</w:t>
-      </w:r>
-      <w:r>
-        <w:rPr>
-          <w:rFonts w:ascii="Monaco" w:hAnsi="Monaco" w:cs="Monaco"/>
-          <w:color w:val="000000"/>
-          <w:sz w:val="20"/>
-          <w:szCs w:val="20"/>
-          <w:u w:val="single"/>
-        </w:rPr>
-        <w:t>jupiter</w:t>
-      </w:r>
-      <w:r>
-        <w:rPr>
-          <w:rFonts w:ascii="Monaco" w:hAnsi="Monaco" w:cs="Monaco"/>
-          <w:color w:val="000000"/>
-          <w:sz w:val="20"/>
-          <w:szCs w:val="20"/>
-        </w:rPr>
-        <w:t>-engine</w:t>
-      </w:r>
-      <w:r>
-        <w:rPr>
-          <w:rFonts w:ascii="Monaco" w:hAnsi="Monaco" w:cs="Monaco"/>
-          <w:color w:val="008080"/>
-          <w:sz w:val="20"/>
-          <w:szCs w:val="20"/>
-        </w:rPr>
-        <w:t>&lt;/</w:t>
-      </w:r>
-      <w:r>
-        <w:rPr>
-          <w:rFonts w:ascii="Monaco" w:hAnsi="Monaco" w:cs="Monaco"/>
-          <w:color w:val="3F7F7F"/>
-          <w:sz w:val="20"/>
-          <w:szCs w:val="20"/>
-        </w:rPr>
-        <w:t>artifactId</w:t>
-      </w:r>
-      <w:r>
-        <w:rPr>
-          <w:rFonts w:ascii="Monaco" w:hAnsi="Monaco" w:cs="Monaco"/>
-          <w:color w:val="008080"/>
-          <w:sz w:val="20"/>
-          <w:szCs w:val="20"/>
-        </w:rPr>
-        <w:t>&gt;</w:t>
-      </w:r>
-    </w:p>
-    <w:p>
-      <w:pPr>
-        <w:pStyle w:val="ListParagraph"/>
-        <w:widowControl w:val="0"/>
-        <w:autoSpaceDE w:val="0"/>
-        <w:autoSpaceDN w:val="0"/>
-        <w:adjustRightInd w:val="0"/>
-        <w:rPr>
-          <w:rFonts w:ascii="Monaco" w:hAnsi="Monaco" w:cs="Monaco"/>
-          <w:sz w:val="20"/>
-          <w:szCs w:val="20"/>
-        </w:rPr>
-      </w:pPr>
-      <w:r>
-        <w:rPr>
-          <w:rFonts w:ascii="Monaco" w:hAnsi="Monaco" w:cs="Monaco"/>
-          <w:color w:val="008080"/>
-          <w:sz w:val="20"/>
-          <w:szCs w:val="20"/>
-        </w:rPr>
-        <w:t xml:space="preserve">  </w:t>
-      </w:r>
-      <w:r>
-        <w:rPr>
-          <w:rFonts w:ascii="Monaco" w:hAnsi="Monaco" w:cs="Monaco"/>
-          <w:color w:val="008080"/>
-          <w:sz w:val="20"/>
-          <w:szCs w:val="20"/>
-        </w:rPr>
-        <w:t>&lt;</w:t>
-      </w:r>
-      <w:r>
-        <w:rPr>
-          <w:rFonts w:ascii="Monaco" w:hAnsi="Monaco" w:cs="Monaco"/>
-          <w:color w:val="3F7F7F"/>
-          <w:sz w:val="20"/>
-          <w:szCs w:val="20"/>
-        </w:rPr>
-        <w:t>version</w:t>
-      </w:r>
-      <w:r>
-        <w:rPr>
-          <w:rFonts w:ascii="Monaco" w:hAnsi="Monaco" w:cs="Monaco"/>
-          <w:color w:val="008080"/>
-          <w:sz w:val="20"/>
-          <w:szCs w:val="20"/>
-        </w:rPr>
-        <w:t>&gt;</w:t>
-      </w:r>
-      <w:r>
-        <w:rPr>
-          <w:rFonts w:ascii="Monaco" w:hAnsi="Monaco" w:cs="Monaco"/>
-          <w:color w:val="000000"/>
-          <w:sz w:val="20"/>
-          <w:szCs w:val="20"/>
-        </w:rPr>
-        <w:t>${junit.jupiter.version}</w:t>
-      </w:r>
-      <w:r>
-        <w:rPr>
-          <w:rFonts w:ascii="Monaco" w:hAnsi="Monaco" w:cs="Monaco"/>
-          <w:color w:val="008080"/>
-          <w:sz w:val="20"/>
-          <w:szCs w:val="20"/>
-        </w:rPr>
-        <w:t>&lt;/</w:t>
-      </w:r>
-      <w:r>
-        <w:rPr>
-          <w:rFonts w:ascii="Monaco" w:hAnsi="Monaco" w:cs="Monaco"/>
-          <w:color w:val="3F7F7F"/>
-          <w:sz w:val="20"/>
-          <w:szCs w:val="20"/>
-        </w:rPr>
-        <w:t>version</w:t>
-      </w:r>
-      <w:r>
-        <w:rPr>
-          <w:rFonts w:ascii="Monaco" w:hAnsi="Monaco" w:cs="Monaco"/>
-          <w:color w:val="008080"/>
-          <w:sz w:val="20"/>
-          <w:szCs w:val="20"/>
-        </w:rPr>
-        <w:t>&gt;</w:t>
-      </w:r>
-    </w:p>
-    <w:p>
-      <w:pPr>
-        <w:pStyle w:val="ListParagraph"/>
-        <w:widowControl w:val="0"/>
-        <w:autoSpaceDE w:val="0"/>
-        <w:autoSpaceDN w:val="0"/>
-        <w:adjustRightInd w:val="0"/>
-        <w:rPr>
-          <w:rFonts w:ascii="Monaco" w:hAnsi="Monaco" w:cs="Monaco"/>
-          <w:sz w:val="20"/>
-          <w:szCs w:val="20"/>
-        </w:rPr>
-      </w:pPr>
-      <w:r>
-        <w:rPr>
-          <w:rFonts w:ascii="Monaco" w:hAnsi="Monaco" w:cs="Monaco"/>
-          <w:color w:val="008080"/>
-          <w:sz w:val="20"/>
-          <w:szCs w:val="20"/>
-        </w:rPr>
-        <w:t xml:space="preserve">  </w:t>
-      </w:r>
-      <w:r>
-        <w:rPr>
-          <w:rFonts w:ascii="Monaco" w:hAnsi="Monaco" w:cs="Monaco"/>
-          <w:color w:val="008080"/>
-          <w:sz w:val="20"/>
-          <w:szCs w:val="20"/>
-        </w:rPr>
-        <w:t>&lt;</w:t>
-      </w:r>
-      <w:r>
-        <w:rPr>
-          <w:rFonts w:ascii="Monaco" w:hAnsi="Monaco" w:cs="Monaco"/>
-          <w:color w:val="3F7F7F"/>
-          <w:sz w:val="20"/>
-          <w:szCs w:val="20"/>
-        </w:rPr>
-        <w:t>scope</w:t>
-      </w:r>
-      <w:r>
-        <w:rPr>
-          <w:rFonts w:ascii="Monaco" w:hAnsi="Monaco" w:cs="Monaco"/>
-          <w:color w:val="008080"/>
-          <w:sz w:val="20"/>
-          <w:szCs w:val="20"/>
-        </w:rPr>
-        <w:t>&gt;</w:t>
-      </w:r>
-      <w:r>
-        <w:rPr>
-          <w:rFonts w:ascii="Monaco" w:hAnsi="Monaco" w:cs="Monaco"/>
-          <w:color w:val="000000"/>
-          <w:sz w:val="20"/>
-          <w:szCs w:val="20"/>
-        </w:rPr>
-        <w:t>test</w:t>
-      </w:r>
-      <w:r>
-        <w:rPr>
-          <w:rFonts w:ascii="Monaco" w:hAnsi="Monaco" w:cs="Monaco"/>
-          <w:color w:val="008080"/>
-          <w:sz w:val="20"/>
-          <w:szCs w:val="20"/>
-        </w:rPr>
-        <w:t>&lt;/</w:t>
-      </w:r>
-      <w:r>
-        <w:rPr>
-          <w:rFonts w:ascii="Monaco" w:hAnsi="Monaco" w:cs="Monaco"/>
-          <w:color w:val="3F7F7F"/>
-          <w:sz w:val="20"/>
-          <w:szCs w:val="20"/>
-        </w:rPr>
-        <w:t>scope</w:t>
-      </w:r>
-      <w:r>
-        <w:rPr>
-          <w:rFonts w:ascii="Monaco" w:hAnsi="Monaco" w:cs="Monaco"/>
-          <w:color w:val="008080"/>
-          <w:sz w:val="20"/>
-          <w:szCs w:val="20"/>
-        </w:rPr>
-        <w:t>&gt;</w:t>
-      </w:r>
-    </w:p>
-    <w:p>
-      <w:pPr>
-        <w:pStyle w:val="ListParagraph"/>
-        <w:rPr>
-          <w:rFonts w:ascii="Monaco" w:hAnsi="Monaco" w:cs="Monaco"/>
-          <w:color w:val="008080"/>
-          <w:sz w:val="20"/>
-          <w:szCs w:val="20"/>
-        </w:rPr>
-      </w:pPr>
-      <w:r>
-        <w:rPr>
-          <w:rFonts w:ascii="Monaco" w:hAnsi="Monaco" w:cs="Monaco"/>
-          <w:color w:val="008080"/>
-          <w:sz w:val="20"/>
-          <w:szCs w:val="20"/>
-        </w:rPr>
-        <w:t>&lt;/</w:t>
-      </w:r>
-      <w:r>
-        <w:rPr>
-          <w:rFonts w:ascii="Monaco" w:hAnsi="Monaco" w:cs="Monaco"/>
-          <w:color w:val="3F7F7F"/>
-          <w:sz w:val="20"/>
-          <w:szCs w:val="20"/>
-        </w:rPr>
-        <w:t>dependency</w:t>
-      </w:r>
-      <w:r>
-        <w:rPr>
-          <w:rFonts w:ascii="Monaco" w:hAnsi="Monaco" w:cs="Monaco"/>
-          <w:color w:val="008080"/>
-          <w:sz w:val="20"/>
-          <w:szCs w:val="20"/>
-        </w:rPr>
-        <w:t>&gt;</w:t>
-      </w:r>
-    </w:p>
-    <w:p>
-      <w:pPr>
-        <w:widowControl w:val="0"/>
-        <w:autoSpaceDE w:val="0"/>
-        <w:autoSpaceDN w:val="0"/>
-        <w:adjustRightInd w:val="0"/>
-        <w:ind w:left="720"/>
-        <w:rPr>
-          <w:rFonts w:ascii="Monaco" w:hAnsi="Monaco" w:cs="Monaco"/>
-          <w:sz w:val="20"/>
-          <w:szCs w:val="20"/>
-        </w:rPr>
-      </w:pPr>
-      <w:r>
-        <w:rPr>
-          <w:rFonts w:ascii="Monaco" w:hAnsi="Monaco" w:cs="Monaco"/>
-          <w:color w:val="008080"/>
-          <w:sz w:val="20"/>
-          <w:szCs w:val="20"/>
-        </w:rPr>
-        <w:t>&lt;</w:t>
-      </w:r>
-      <w:r>
-        <w:rPr>
-          <w:rFonts w:ascii="Monaco" w:hAnsi="Monaco" w:cs="Monaco"/>
-          <w:color w:val="3F7F7F"/>
-          <w:sz w:val="20"/>
-          <w:szCs w:val="20"/>
-        </w:rPr>
-        <w:t>dependency</w:t>
-      </w:r>
-      <w:r>
-        <w:rPr>
-          <w:rFonts w:ascii="Monaco" w:hAnsi="Monaco" w:cs="Monaco"/>
-          <w:color w:val="008080"/>
-          <w:sz w:val="20"/>
-          <w:szCs w:val="20"/>
-        </w:rPr>
-        <w:t>&gt;</w:t>
-      </w:r>
-    </w:p>
-    <w:p>
-      <w:pPr>
-        <w:widowControl w:val="0"/>
-        <w:autoSpaceDE w:val="0"/>
-        <w:autoSpaceDN w:val="0"/>
-        <w:adjustRightInd w:val="0"/>
-        <w:ind w:left="720"/>
-        <w:rPr>
-          <w:rFonts w:ascii="Monaco" w:hAnsi="Monaco" w:cs="Monaco"/>
-          <w:sz w:val="20"/>
-          <w:szCs w:val="20"/>
-        </w:rPr>
-      </w:pPr>
-      <w:r>
-        <w:rPr>
-          <w:rFonts w:ascii="Monaco" w:hAnsi="Monaco" w:cs="Monaco"/>
-          <w:color w:val="000000"/>
-          <w:sz w:val="20"/>
-          <w:szCs w:val="20"/>
-        </w:rPr>
-        <w:t xml:space="preserve">  </w:t>
-      </w:r>
-      <w:r>
-        <w:rPr>
-          <w:rFonts w:ascii="Monaco" w:hAnsi="Monaco" w:cs="Monaco"/>
-          <w:color w:val="008080"/>
-          <w:sz w:val="20"/>
-          <w:szCs w:val="20"/>
-        </w:rPr>
-        <w:t>&lt;</w:t>
-      </w:r>
-      <w:r>
-        <w:rPr>
-          <w:rFonts w:ascii="Monaco" w:hAnsi="Monaco" w:cs="Monaco"/>
-          <w:color w:val="3F7F7F"/>
-          <w:sz w:val="20"/>
-          <w:szCs w:val="20"/>
-        </w:rPr>
-        <w:t>groupId</w:t>
-      </w:r>
-      <w:r>
-        <w:rPr>
-          <w:rFonts w:ascii="Monaco" w:hAnsi="Monaco" w:cs="Monaco"/>
-          <w:color w:val="008080"/>
-          <w:sz w:val="20"/>
-          <w:szCs w:val="20"/>
-        </w:rPr>
-        <w:t>&gt;</w:t>
-      </w:r>
-      <w:r>
-        <w:rPr>
-          <w:rFonts w:ascii="Monaco" w:hAnsi="Monaco" w:cs="Monaco"/>
-          <w:color w:val="000000"/>
-          <w:sz w:val="20"/>
-          <w:szCs w:val="20"/>
-        </w:rPr>
-        <w:t>org.junit.vintage</w:t>
-      </w:r>
-      <w:r>
-        <w:rPr>
-          <w:rFonts w:ascii="Monaco" w:hAnsi="Monaco" w:cs="Monaco"/>
-          <w:color w:val="008080"/>
-          <w:sz w:val="20"/>
-          <w:szCs w:val="20"/>
-        </w:rPr>
-        <w:t>&lt;/</w:t>
-      </w:r>
-      <w:r>
-        <w:rPr>
-          <w:rFonts w:ascii="Monaco" w:hAnsi="Monaco" w:cs="Monaco"/>
-          <w:color w:val="3F7F7F"/>
-          <w:sz w:val="20"/>
-          <w:szCs w:val="20"/>
-        </w:rPr>
-        <w:t>groupId</w:t>
-      </w:r>
-      <w:r>
-        <w:rPr>
-          <w:rFonts w:ascii="Monaco" w:hAnsi="Monaco" w:cs="Monaco"/>
-          <w:color w:val="008080"/>
-          <w:sz w:val="20"/>
-          <w:szCs w:val="20"/>
-        </w:rPr>
-        <w:t>&gt;</w:t>
-      </w:r>
-    </w:p>
-    <w:p>
-      <w:pPr>
-        <w:widowControl w:val="0"/>
-        <w:autoSpaceDE w:val="0"/>
-        <w:autoSpaceDN w:val="0"/>
-        <w:adjustRightInd w:val="0"/>
-        <w:rPr>
-          <w:rFonts w:ascii="Monaco" w:hAnsi="Monaco" w:cs="Monaco"/>
-          <w:sz w:val="20"/>
-          <w:szCs w:val="20"/>
-        </w:rPr>
-      </w:pPr>
-      <w:r>
-        <w:rPr>
-          <w:rFonts w:ascii="Monaco" w:hAnsi="Monaco" w:cs="Monaco"/>
-          <w:color w:val="000000"/>
-          <w:sz w:val="20"/>
-          <w:szCs w:val="20"/>
-        </w:rPr>
-        <w:t xml:space="preserve">        </w:t>
-      </w:r>
-      <w:r>
-        <w:rPr>
-          <w:rFonts w:ascii="Monaco" w:hAnsi="Monaco" w:cs="Monaco"/>
-          <w:color w:val="008080"/>
-          <w:sz w:val="20"/>
-          <w:szCs w:val="20"/>
-        </w:rPr>
-        <w:t>&lt;</w:t>
-      </w:r>
-      <w:r>
-        <w:rPr>
-          <w:rFonts w:ascii="Monaco" w:hAnsi="Monaco" w:cs="Monaco"/>
-          <w:color w:val="3F7F7F"/>
-          <w:sz w:val="20"/>
-          <w:szCs w:val="20"/>
-        </w:rPr>
-        <w:t>artifactId</w:t>
-      </w:r>
-      <w:r>
-        <w:rPr>
-          <w:rFonts w:ascii="Monaco" w:hAnsi="Monaco" w:cs="Monaco"/>
-          <w:color w:val="008080"/>
-          <w:sz w:val="20"/>
-          <w:szCs w:val="20"/>
-        </w:rPr>
-        <w:t>&gt;</w:t>
-      </w:r>
-      <w:r>
-        <w:rPr>
-          <w:rFonts w:ascii="Monaco" w:hAnsi="Monaco" w:cs="Monaco"/>
-          <w:color w:val="000000"/>
-          <w:sz w:val="20"/>
-          <w:szCs w:val="20"/>
-          <w:u w:val="single"/>
-        </w:rPr>
-        <w:t>junit</w:t>
-      </w:r>
-      <w:r>
-        <w:rPr>
-          <w:rFonts w:ascii="Monaco" w:hAnsi="Monaco" w:cs="Monaco"/>
-          <w:color w:val="000000"/>
-          <w:sz w:val="20"/>
-          <w:szCs w:val="20"/>
-        </w:rPr>
-        <w:t>-vintage-engine</w:t>
-      </w:r>
-      <w:r>
-        <w:rPr>
-          <w:rFonts w:ascii="Monaco" w:hAnsi="Monaco" w:cs="Monaco"/>
-          <w:color w:val="008080"/>
-          <w:sz w:val="20"/>
-          <w:szCs w:val="20"/>
-        </w:rPr>
-        <w:t>&lt;/</w:t>
-      </w:r>
-      <w:r>
-        <w:rPr>
-          <w:rFonts w:ascii="Monaco" w:hAnsi="Monaco" w:cs="Monaco"/>
-          <w:color w:val="3F7F7F"/>
-          <w:sz w:val="20"/>
-          <w:szCs w:val="20"/>
-        </w:rPr>
-        <w:t>artifactId</w:t>
-      </w:r>
-      <w:r>
-        <w:rPr>
-          <w:rFonts w:ascii="Monaco" w:hAnsi="Monaco" w:cs="Monaco"/>
-          <w:color w:val="008080"/>
-          <w:sz w:val="20"/>
-          <w:szCs w:val="20"/>
-        </w:rPr>
-        <w:t>&gt;</w:t>
-      </w:r>
-    </w:p>
-    <w:p>
-      <w:pPr>
-        <w:widowControl w:val="0"/>
-        <w:autoSpaceDE w:val="0"/>
-        <w:autoSpaceDN w:val="0"/>
-        <w:adjustRightInd w:val="0"/>
-        <w:rPr>
-          <w:rFonts w:ascii="Monaco" w:hAnsi="Monaco" w:cs="Monaco"/>
-          <w:sz w:val="20"/>
-          <w:szCs w:val="20"/>
-        </w:rPr>
-      </w:pPr>
-      <w:r>
-        <w:rPr>
-          <w:rFonts w:ascii="Monaco" w:hAnsi="Monaco" w:cs="Monaco"/>
-          <w:color w:val="000000"/>
-          <w:sz w:val="20"/>
-          <w:szCs w:val="20"/>
-        </w:rPr>
-        <w:t xml:space="preserve">        </w:t>
-      </w:r>
-      <w:r>
-        <w:rPr>
-          <w:rFonts w:ascii="Monaco" w:hAnsi="Monaco" w:cs="Monaco"/>
-          <w:color w:val="008080"/>
-          <w:sz w:val="20"/>
-          <w:szCs w:val="20"/>
-        </w:rPr>
-        <w:t>&lt;</w:t>
-      </w:r>
-      <w:r>
-        <w:rPr>
-          <w:rFonts w:ascii="Monaco" w:hAnsi="Monaco" w:cs="Monaco"/>
-          <w:color w:val="3F7F7F"/>
-          <w:sz w:val="20"/>
-          <w:szCs w:val="20"/>
-        </w:rPr>
-        <w:t>version</w:t>
-      </w:r>
-      <w:r>
-        <w:rPr>
-          <w:rFonts w:ascii="Monaco" w:hAnsi="Monaco" w:cs="Monaco"/>
-          <w:color w:val="008080"/>
-          <w:sz w:val="20"/>
-          <w:szCs w:val="20"/>
-        </w:rPr>
-        <w:t>&gt;</w:t>
-      </w:r>
-      <w:r>
-        <w:rPr>
-          <w:rFonts w:ascii="Monaco" w:hAnsi="Monaco" w:cs="Monaco"/>
-          <w:color w:val="000000"/>
-          <w:sz w:val="20"/>
-          <w:szCs w:val="20"/>
-        </w:rPr>
-        <w:t>${junit.vintage.version}</w:t>
-      </w:r>
-      <w:r>
-        <w:rPr>
-          <w:rFonts w:ascii="Monaco" w:hAnsi="Monaco" w:cs="Monaco"/>
-          <w:color w:val="008080"/>
-          <w:sz w:val="20"/>
-          <w:szCs w:val="20"/>
-        </w:rPr>
-        <w:t>&lt;/</w:t>
-      </w:r>
-      <w:r>
-        <w:rPr>
-          <w:rFonts w:ascii="Monaco" w:hAnsi="Monaco" w:cs="Monaco"/>
-          <w:color w:val="3F7F7F"/>
-          <w:sz w:val="20"/>
-          <w:szCs w:val="20"/>
-        </w:rPr>
-        <w:t>version</w:t>
-      </w:r>
-      <w:r>
-        <w:rPr>
-          <w:rFonts w:ascii="Monaco" w:hAnsi="Monaco" w:cs="Monaco"/>
-          <w:color w:val="008080"/>
-          <w:sz w:val="20"/>
-          <w:szCs w:val="20"/>
-        </w:rPr>
-        <w:t>&gt;</w:t>
-      </w:r>
-    </w:p>
-    <w:p>
-      <w:pPr>
-        <w:widowControl w:val="0"/>
-        <w:autoSpaceDE w:val="0"/>
-        <w:autoSpaceDN w:val="0"/>
-        <w:adjustRightInd w:val="0"/>
-        <w:rPr>
-          <w:rFonts w:ascii="Monaco" w:hAnsi="Monaco" w:cs="Monaco"/>
-          <w:sz w:val="20"/>
-          <w:szCs w:val="20"/>
-        </w:rPr>
-      </w:pPr>
-      <w:r>
-        <w:rPr>
-          <w:rFonts w:ascii="Monaco" w:hAnsi="Monaco" w:cs="Monaco"/>
-          <w:color w:val="000000"/>
-          <w:sz w:val="20"/>
-          <w:szCs w:val="20"/>
-        </w:rPr>
-        <w:t xml:space="preserve">        </w:t>
-      </w:r>
-      <w:r>
-        <w:rPr>
-          <w:rFonts w:ascii="Monaco" w:hAnsi="Monaco" w:cs="Monaco"/>
-          <w:color w:val="008080"/>
-          <w:sz w:val="20"/>
-          <w:szCs w:val="20"/>
-        </w:rPr>
-        <w:t>&lt;</w:t>
-      </w:r>
-      <w:r>
-        <w:rPr>
-          <w:rFonts w:ascii="Monaco" w:hAnsi="Monaco" w:cs="Monaco"/>
-          <w:color w:val="3F7F7F"/>
-          <w:sz w:val="20"/>
-          <w:szCs w:val="20"/>
-        </w:rPr>
-        <w:t>scope</w:t>
-      </w:r>
-      <w:r>
-        <w:rPr>
-          <w:rFonts w:ascii="Monaco" w:hAnsi="Monaco" w:cs="Monaco"/>
-          <w:color w:val="008080"/>
-          <w:sz w:val="20"/>
-          <w:szCs w:val="20"/>
-        </w:rPr>
-        <w:t>&gt;</w:t>
-      </w:r>
-      <w:r>
-        <w:rPr>
-          <w:rFonts w:ascii="Monaco" w:hAnsi="Monaco" w:cs="Monaco"/>
-          <w:color w:val="000000"/>
-          <w:sz w:val="20"/>
-          <w:szCs w:val="20"/>
-        </w:rPr>
-        <w:t>test</w:t>
-      </w:r>
-      <w:r>
-        <w:rPr>
-          <w:rFonts w:ascii="Monaco" w:hAnsi="Monaco" w:cs="Monaco"/>
-          <w:color w:val="008080"/>
-          <w:sz w:val="20"/>
-          <w:szCs w:val="20"/>
-        </w:rPr>
-        <w:t>&lt;/</w:t>
-      </w:r>
-      <w:r>
-        <w:rPr>
-          <w:rFonts w:ascii="Monaco" w:hAnsi="Monaco" w:cs="Monaco"/>
-          <w:color w:val="3F7F7F"/>
-          <w:sz w:val="20"/>
-          <w:szCs w:val="20"/>
-        </w:rPr>
-        <w:t>scope</w:t>
-      </w:r>
-      <w:r>
-        <w:rPr>
-          <w:rFonts w:ascii="Monaco" w:hAnsi="Monaco" w:cs="Monaco"/>
-          <w:color w:val="008080"/>
-          <w:sz w:val="20"/>
-          <w:szCs w:val="20"/>
-        </w:rPr>
-        <w:t>&gt;</w:t>
-      </w:r>
-    </w:p>
-    <w:p>
-      <w:pPr>
-        <w:pStyle w:val="ListParagraph"/>
-        <w:rPr>
-          <w:sz w:val="20"/>
-          <w:szCs w:val="20"/>
-        </w:rPr>
-      </w:pPr>
-      <w:r>
-        <w:rPr>
-          <w:rFonts w:ascii="Monaco" w:hAnsi="Monaco" w:cs="Monaco"/>
-          <w:color w:val="008080"/>
-          <w:sz w:val="20"/>
-          <w:szCs w:val="20"/>
-        </w:rPr>
-        <w:t>&lt;/</w:t>
-      </w:r>
-      <w:r>
-        <w:rPr>
-          <w:rFonts w:ascii="Monaco" w:hAnsi="Monaco" w:cs="Monaco"/>
-          <w:color w:val="3F7F7F"/>
-          <w:sz w:val="20"/>
-          <w:szCs w:val="20"/>
-        </w:rPr>
-        <w:t>dependency</w:t>
-      </w:r>
-      <w:r>
-        <w:rPr>
-          <w:rFonts w:ascii="Monaco" w:hAnsi="Monaco" w:cs="Monaco"/>
-          <w:color w:val="008080"/>
-          <w:sz w:val="20"/>
-          <w:szCs w:val="20"/>
-        </w:rPr>
-        <w:t>&gt;</w:t>
+          <w:color w:val="000000"/>
+          <w:sz w:val="20"/>
+          <w:szCs w:val="20"/>
+        </w:rPr>
+      </w:pPr>
+      <w:r>
+        <w:rPr>
+          <w:rFonts w:ascii="Monaco" w:hAnsi="Monaco" w:cs="Monaco"/>
+          <w:color w:val="000000"/>
+          <w:sz w:val="20"/>
+          <w:szCs w:val="20"/>
+        </w:rPr>
+        <w:t>}</w:t>
       </w:r>
     </w:p>
     <w:p>
       <w:pPr>
         <w:pStyle w:val="Heading3"/>
       </w:pPr>
-      <w:bookmarkStart w:id="9" w:name="_Toc379391939"/>
-      <w:r>
-        <w:t>Step 2.2 – Run Maven build</w:t>
-      </w:r>
-      <w:bookmarkEnd w:id="9"/>
+      <w:bookmarkStart w:id="8" w:name="_Toc379391939"/>
+      <w:r>
+        <w:t xml:space="preserve">Step 2.2 – Run </w:t>
+      </w:r>
+      <w:r>
+        <w:t>Gradle</w:t>
+      </w:r>
+      <w:r>
+        <w:t xml:space="preserve"> build</w:t>
+      </w:r>
+      <w:bookmarkEnd w:id="8"/>
     </w:p>
     <w:p>
       <w:pPr>
@@ -6286,7 +3820,13 @@
         </w:numPr>
       </w:pPr>
       <w:r>
-        <w:t>See step 1.2 for a review of how to run a Maven build.</w:t>
+        <w:t xml:space="preserve">See step 1.2 for a review of how to run a </w:t>
+      </w:r>
+      <w:r>
+        <w:t>Gradle</w:t>
+      </w:r>
+      <w:r>
+        <w:t xml:space="preserve"> build.</w:t>
       </w:r>
     </w:p>
     <w:p>
@@ -6298,18 +3838,20 @@
         </w:numPr>
       </w:pPr>
       <w:r>
-        <w:t xml:space="preserve">Search in the output console for “surefire” and look at how many tests were run. If you got a non-zero answer, </w:t>
+        <w:t>Check in the console output</w:t>
+      </w:r>
+      <w:r>
+        <w:t xml:space="preserve"> how many tests were run. If you got a non-zero answer, </w:t>
       </w:r>
       <w:r>
         <w:t>you updated the POM properly.</w:t>
       </w:r>
     </w:p>
-    <w:p/>
     <w:p>
       <w:pPr>
         <w:pStyle w:val="Heading3"/>
       </w:pPr>
-      <w:bookmarkStart w:id="10" w:name="_Toc379391940"/>
+      <w:bookmarkStart w:id="9" w:name="_Toc379391940"/>
       <w:r>
         <w:t>Step 2.3 – Run</w:t>
       </w:r>
@@ -6319,11 +3861,17 @@
       <w:r>
         <w:t xml:space="preserve"> in IDE</w:t>
       </w:r>
-      <w:bookmarkEnd w:id="10"/>
-    </w:p>
-    <w:p>
-      <w:r>
-        <w:t xml:space="preserve">If you are choosing to use the Maven command line for this </w:t>
+      <w:bookmarkEnd w:id="9"/>
+    </w:p>
+    <w:p>
+      <w:r>
+        <w:t xml:space="preserve">If you are choosing to use the </w:t>
+      </w:r>
+      <w:r>
+        <w:t>Gradle</w:t>
+      </w:r>
+      <w:r>
+        <w:t xml:space="preserve"> command line for this </w:t>
       </w:r>
       <w:r>
         <w:t>workshop</w:t>
@@ -6355,7 +3903,7 @@
         </w:numPr>
       </w:pPr>
       <w:r>
-        <w:t>Right click san-francisco-tourism project</w:t>
+        <w:t>Right click atlanta-tourism project</w:t>
       </w:r>
     </w:p>
     <w:p>
@@ -6367,27 +3915,10 @@
         </w:numPr>
       </w:pPr>
       <w:r>
-        <w:t>Run As &gt; JUnit test</w:t>
-      </w:r>
-    </w:p>
-    <w:p>
-      <w:pPr>
-        <w:rPr>
-          <w:b/>
-        </w:rPr>
-      </w:pPr>
-    </w:p>
-    <w:p>
-      <w:pPr>
-        <w:rPr>
-          <w:b/>
-        </w:rPr>
-      </w:pPr>
-      <w:r>
-        <w:rPr>
-          <w:b/>
-        </w:rPr>
-        <w:t>Intellij</w:t>
+        <w:t xml:space="preserve">Gradle &gt; Refresh </w:t>
+      </w:r>
+      <w:r>
+        <w:t>Gradle Project</w:t>
       </w:r>
     </w:p>
     <w:p>
@@ -6395,11 +3926,17 @@
         <w:pStyle w:val="ListParagraph"/>
         <w:numPr>
           <w:ilvl w:val="0"/>
-          <w:numId w:val="14"/>
+          <w:numId w:val="13"/>
         </w:numPr>
       </w:pPr>
       <w:r>
-        <w:t xml:space="preserve">In menu bar, click Run &gt; </w:t>
+        <w:t xml:space="preserve">Right click </w:t>
+      </w:r>
+      <w:r>
+        <w:t>atlanta</w:t>
+      </w:r>
+      <w:r>
+        <w:t>-tourism project</w:t>
       </w:r>
     </w:p>
     <w:p>
@@ -6407,30 +3944,45 @@
         <w:pStyle w:val="ListParagraph"/>
         <w:numPr>
           <w:ilvl w:val="0"/>
-          <w:numId w:val="14"/>
+          <w:numId w:val="13"/>
         </w:numPr>
       </w:pPr>
       <w:r>
-        <w:t>Run…</w:t>
-      </w:r>
-    </w:p>
-    <w:p>
-      <w:pPr>
-        <w:pStyle w:val="ListParagraph"/>
-        <w:numPr>
-          <w:ilvl w:val="0"/>
-          <w:numId w:val="14"/>
-        </w:numPr>
-      </w:pPr>
-      <w:r>
-        <w:t>All in san-francisco-tourism</w:t>
+        <w:t>Run As &gt; JUnit test</w:t>
+      </w:r>
+    </w:p>
+    <w:p>
+      <w:pPr>
+        <w:rPr>
+          <w:b/>
+        </w:rPr>
+      </w:pPr>
+    </w:p>
+    <w:p>
+      <w:pPr>
+        <w:rPr>
+          <w:b/>
+        </w:rPr>
+      </w:pPr>
+      <w:r>
+        <w:rPr>
+          <w:b/>
+        </w:rPr>
+        <w:t>Intellij</w:t>
+      </w:r>
+    </w:p>
+    <w:p>
+      <w:r>
+        <w:t>If you don’t know how to run unit tests in IntelliJ, you can switch to Eclipse or just use Gradle.</w:t>
       </w:r>
     </w:p>
     <w:p/>
     <w:p>
       <w:r>
-        <w:t>Note how many tests were run in the console. It should also match.</w:t>
-      </w:r>
+        <w:t>Again, a non-zero number of tests should run. The number of “tests” will appear different because Gradle is reporting on the number of test methods and Eclipse is counting the parameterized test runs individually.</w:t>
+      </w:r>
+      <w:bookmarkStart w:id="10" w:name="_GoBack"/>
+      <w:bookmarkEnd w:id="10"/>
     </w:p>
     <w:p/>
     <w:p>
@@ -12367,6 +9919,92 @@
     </w:lvl>
   </w:abstractNum>
   <w:abstractNum w:abstractNumId="6">
+    <w:nsid w:val="16D23678"/>
+    <w:multiLevelType w:val="hybridMultilevel"/>
+    <w:tmpl w:val="2466C498"/>
+    <w:lvl w:ilvl="0" w:tplc="0409000F">
+      <w:start w:val="1"/>
+      <w:numFmt w:val="decimal"/>
+      <w:lvlText w:val="%1."/>
+      <w:lvlJc w:val="left"/>
+      <w:pPr>
+        <w:ind w:left="720" w:hanging="360"/>
+      </w:pPr>
+    </w:lvl>
+    <w:lvl w:ilvl="1" w:tplc="04090019" w:tentative="1">
+      <w:start w:val="1"/>
+      <w:numFmt w:val="lowerLetter"/>
+      <w:lvlText w:val="%2."/>
+      <w:lvlJc w:val="left"/>
+      <w:pPr>
+        <w:ind w:left="1440" w:hanging="360"/>
+      </w:pPr>
+    </w:lvl>
+    <w:lvl w:ilvl="2" w:tplc="0409001B" w:tentative="1">
+      <w:start w:val="1"/>
+      <w:numFmt w:val="lowerRoman"/>
+      <w:lvlText w:val="%3."/>
+      <w:lvlJc w:val="right"/>
+      <w:pPr>
+        <w:ind w:left="2160" w:hanging="180"/>
+      </w:pPr>
+    </w:lvl>
+    <w:lvl w:ilvl="3" w:tplc="0409000F" w:tentative="1">
+      <w:start w:val="1"/>
+      <w:numFmt w:val="decimal"/>
+      <w:lvlText w:val="%4."/>
+      <w:lvlJc w:val="left"/>
+      <w:pPr>
+        <w:ind w:left="2880" w:hanging="360"/>
+      </w:pPr>
+    </w:lvl>
+    <w:lvl w:ilvl="4" w:tplc="04090019" w:tentative="1">
+      <w:start w:val="1"/>
+      <w:numFmt w:val="lowerLetter"/>
+      <w:lvlText w:val="%5."/>
+      <w:lvlJc w:val="left"/>
+      <w:pPr>
+        <w:ind w:left="3600" w:hanging="360"/>
+      </w:pPr>
+    </w:lvl>
+    <w:lvl w:ilvl="5" w:tplc="0409001B" w:tentative="1">
+      <w:start w:val="1"/>
+      <w:numFmt w:val="lowerRoman"/>
+      <w:lvlText w:val="%6."/>
+      <w:lvlJc w:val="right"/>
+      <w:pPr>
+        <w:ind w:left="4320" w:hanging="180"/>
+      </w:pPr>
+    </w:lvl>
+    <w:lvl w:ilvl="6" w:tplc="0409000F" w:tentative="1">
+      <w:start w:val="1"/>
+      <w:numFmt w:val="decimal"/>
+      <w:lvlText w:val="%7."/>
+      <w:lvlJc w:val="left"/>
+      <w:pPr>
+        <w:ind w:left="5040" w:hanging="360"/>
+      </w:pPr>
+    </w:lvl>
+    <w:lvl w:ilvl="7" w:tplc="04090019" w:tentative="1">
+      <w:start w:val="1"/>
+      <w:numFmt w:val="lowerLetter"/>
+      <w:lvlText w:val="%8."/>
+      <w:lvlJc w:val="left"/>
+      <w:pPr>
+        <w:ind w:left="5760" w:hanging="360"/>
+      </w:pPr>
+    </w:lvl>
+    <w:lvl w:ilvl="8" w:tplc="0409001B" w:tentative="1">
+      <w:start w:val="1"/>
+      <w:numFmt w:val="lowerRoman"/>
+      <w:lvlText w:val="%9."/>
+      <w:lvlJc w:val="right"/>
+      <w:pPr>
+        <w:ind w:left="6480" w:hanging="180"/>
+      </w:pPr>
+    </w:lvl>
+  </w:abstractNum>
+  <w:abstractNum w:abstractNumId="7">
     <w:nsid w:val="1E3A50DD"/>
     <w:multiLevelType w:val="hybridMultilevel"/>
     <w:tmpl w:val="6D583B16"/>
@@ -12452,7 +10090,7 @@
       </w:pPr>
     </w:lvl>
   </w:abstractNum>
-  <w:abstractNum w:abstractNumId="7">
+  <w:abstractNum w:abstractNumId="8">
     <w:nsid w:val="26E71C26"/>
     <w:multiLevelType w:val="hybridMultilevel"/>
     <w:tmpl w:val="62F2488A"/>
@@ -12538,7 +10176,7 @@
       </w:pPr>
     </w:lvl>
   </w:abstractNum>
-  <w:abstractNum w:abstractNumId="8">
+  <w:abstractNum w:abstractNumId="9">
     <w:nsid w:val="28AA337F"/>
     <w:multiLevelType w:val="hybridMultilevel"/>
     <w:tmpl w:val="6B2C16DA"/>
@@ -12624,7 +10262,7 @@
       </w:pPr>
     </w:lvl>
   </w:abstractNum>
-  <w:abstractNum w:abstractNumId="9">
+  <w:abstractNum w:abstractNumId="10">
     <w:nsid w:val="2C9F7D86"/>
     <w:multiLevelType w:val="hybridMultilevel"/>
     <w:tmpl w:val="62F2488A"/>
@@ -12710,7 +10348,7 @@
       </w:pPr>
     </w:lvl>
   </w:abstractNum>
-  <w:abstractNum w:abstractNumId="10">
+  <w:abstractNum w:abstractNumId="11">
     <w:nsid w:val="2F5759AC"/>
     <w:multiLevelType w:val="hybridMultilevel"/>
     <w:tmpl w:val="5B5C45BE"/>
@@ -12796,7 +10434,7 @@
       </w:pPr>
     </w:lvl>
   </w:abstractNum>
-  <w:abstractNum w:abstractNumId="11">
+  <w:abstractNum w:abstractNumId="12">
     <w:nsid w:val="31EF4BFC"/>
     <w:multiLevelType w:val="hybridMultilevel"/>
     <w:tmpl w:val="988E246E"/>
@@ -12882,7 +10520,7 @@
       </w:pPr>
     </w:lvl>
   </w:abstractNum>
-  <w:abstractNum w:abstractNumId="12">
+  <w:abstractNum w:abstractNumId="13">
     <w:nsid w:val="39971F3D"/>
     <w:multiLevelType w:val="hybridMultilevel"/>
     <w:tmpl w:val="5FA24F02"/>
@@ -12968,7 +10606,7 @@
       </w:pPr>
     </w:lvl>
   </w:abstractNum>
-  <w:abstractNum w:abstractNumId="13">
+  <w:abstractNum w:abstractNumId="14">
     <w:nsid w:val="39BD3F15"/>
     <w:multiLevelType w:val="hybridMultilevel"/>
     <w:tmpl w:val="895066A2"/>
@@ -13054,7 +10692,7 @@
       </w:pPr>
     </w:lvl>
   </w:abstractNum>
-  <w:abstractNum w:abstractNumId="14">
+  <w:abstractNum w:abstractNumId="15">
     <w:nsid w:val="3B7702BA"/>
     <w:multiLevelType w:val="hybridMultilevel"/>
     <w:tmpl w:val="9CEEF776"/>
@@ -13140,7 +10778,7 @@
       </w:pPr>
     </w:lvl>
   </w:abstractNum>
-  <w:abstractNum w:abstractNumId="15">
+  <w:abstractNum w:abstractNumId="16">
     <w:nsid w:val="451A3B52"/>
     <w:multiLevelType w:val="hybridMultilevel"/>
     <w:tmpl w:val="BE52BF3E"/>
@@ -13226,7 +10864,7 @@
       </w:pPr>
     </w:lvl>
   </w:abstractNum>
-  <w:abstractNum w:abstractNumId="16">
+  <w:abstractNum w:abstractNumId="17">
     <w:nsid w:val="458E0EC6"/>
     <w:multiLevelType w:val="hybridMultilevel"/>
     <w:tmpl w:val="6AF6D378"/>
@@ -13312,7 +10950,7 @@
       </w:pPr>
     </w:lvl>
   </w:abstractNum>
-  <w:abstractNum w:abstractNumId="17">
+  <w:abstractNum w:abstractNumId="18">
     <w:nsid w:val="4CDE381C"/>
     <w:multiLevelType w:val="hybridMultilevel"/>
     <w:tmpl w:val="8DE29654"/>
@@ -13398,7 +11036,7 @@
       </w:pPr>
     </w:lvl>
   </w:abstractNum>
-  <w:abstractNum w:abstractNumId="18">
+  <w:abstractNum w:abstractNumId="19">
     <w:nsid w:val="52EB39A5"/>
     <w:multiLevelType w:val="hybridMultilevel"/>
     <w:tmpl w:val="6C9AD862"/>
@@ -13484,7 +11122,7 @@
       </w:pPr>
     </w:lvl>
   </w:abstractNum>
-  <w:abstractNum w:abstractNumId="19">
+  <w:abstractNum w:abstractNumId="20">
     <w:nsid w:val="5C1C5858"/>
     <w:multiLevelType w:val="hybridMultilevel"/>
     <w:tmpl w:val="DAFA445E"/>
@@ -13570,7 +11208,7 @@
       </w:pPr>
     </w:lvl>
   </w:abstractNum>
-  <w:abstractNum w:abstractNumId="20">
+  <w:abstractNum w:abstractNumId="21">
     <w:nsid w:val="64C119D9"/>
     <w:multiLevelType w:val="hybridMultilevel"/>
     <w:tmpl w:val="BE2C1A74"/>
@@ -13656,7 +11294,7 @@
       </w:pPr>
     </w:lvl>
   </w:abstractNum>
-  <w:abstractNum w:abstractNumId="21">
+  <w:abstractNum w:abstractNumId="22">
     <w:nsid w:val="72A04730"/>
     <w:multiLevelType w:val="hybridMultilevel"/>
     <w:tmpl w:val="C1F6854C"/>
@@ -13742,7 +11380,7 @@
       </w:pPr>
     </w:lvl>
   </w:abstractNum>
-  <w:abstractNum w:abstractNumId="22">
+  <w:abstractNum w:abstractNumId="23">
     <w:nsid w:val="7421574D"/>
     <w:multiLevelType w:val="hybridMultilevel"/>
     <w:tmpl w:val="0080A5C2"/>
@@ -13828,10 +11466,10 @@
       </w:pPr>
     </w:lvl>
   </w:abstractNum>
-  <w:abstractNum w:abstractNumId="23">
+  <w:abstractNum w:abstractNumId="24">
     <w:nsid w:val="769C7EA3"/>
     <w:multiLevelType w:val="hybridMultilevel"/>
-    <w:tmpl w:val="5B5C45BE"/>
+    <w:tmpl w:val="2466C498"/>
     <w:lvl w:ilvl="0" w:tplc="0409000F">
       <w:start w:val="1"/>
       <w:numFmt w:val="decimal"/>
@@ -13914,7 +11552,7 @@
       </w:pPr>
     </w:lvl>
   </w:abstractNum>
-  <w:abstractNum w:abstractNumId="24">
+  <w:abstractNum w:abstractNumId="25">
     <w:nsid w:val="79370B9D"/>
     <w:multiLevelType w:val="hybridMultilevel"/>
     <w:tmpl w:val="562E902A"/>
@@ -14000,7 +11638,7 @@
       </w:pPr>
     </w:lvl>
   </w:abstractNum>
-  <w:abstractNum w:abstractNumId="25">
+  <w:abstractNum w:abstractNumId="26">
     <w:nsid w:val="7C4A085C"/>
     <w:multiLevelType w:val="hybridMultilevel"/>
     <w:tmpl w:val="A74A6D20"/>
@@ -14087,13 +11725,13 @@
     </w:lvl>
   </w:abstractNum>
   <w:num w:numId="1">
-    <w:abstractNumId w:val="23"/>
+    <w:abstractNumId w:val="24"/>
   </w:num>
   <w:num w:numId="2">
-    <w:abstractNumId w:val="21"/>
+    <w:abstractNumId w:val="22"/>
   </w:num>
   <w:num w:numId="3">
-    <w:abstractNumId w:val="8"/>
+    <w:abstractNumId w:val="9"/>
   </w:num>
   <w:num w:numId="4">
     <w:abstractNumId w:val="0"/>
@@ -14105,64 +11743,67 @@
     <w:abstractNumId w:val="3"/>
   </w:num>
   <w:num w:numId="7">
-    <w:abstractNumId w:val="7"/>
+    <w:abstractNumId w:val="8"/>
   </w:num>
   <w:num w:numId="8">
     <w:abstractNumId w:val="5"/>
   </w:num>
   <w:num w:numId="9">
-    <w:abstractNumId w:val="16"/>
+    <w:abstractNumId w:val="17"/>
   </w:num>
   <w:num w:numId="10">
+    <w:abstractNumId w:val="12"/>
+  </w:num>
+  <w:num w:numId="11">
+    <w:abstractNumId w:val="13"/>
+  </w:num>
+  <w:num w:numId="12">
     <w:abstractNumId w:val="11"/>
   </w:num>
-  <w:num w:numId="11">
-    <w:abstractNumId w:val="12"/>
-  </w:num>
-  <w:num w:numId="12">
-    <w:abstractNumId w:val="10"/>
-  </w:num>
   <w:num w:numId="13">
-    <w:abstractNumId w:val="24"/>
+    <w:abstractNumId w:val="25"/>
   </w:num>
   <w:num w:numId="14">
-    <w:abstractNumId w:val="14"/>
+    <w:abstractNumId w:val="15"/>
   </w:num>
   <w:num w:numId="15">
-    <w:abstractNumId w:val="15"/>
+    <w:abstractNumId w:val="16"/>
   </w:num>
   <w:num w:numId="16">
     <w:abstractNumId w:val="2"/>
   </w:num>
   <w:num w:numId="17">
-    <w:abstractNumId w:val="6"/>
+    <w:abstractNumId w:val="7"/>
   </w:num>
   <w:num w:numId="18">
     <w:abstractNumId w:val="1"/>
   </w:num>
   <w:num w:numId="19">
-    <w:abstractNumId w:val="22"/>
+    <w:abstractNumId w:val="23"/>
   </w:num>
   <w:num w:numId="20">
-    <w:abstractNumId w:val="13"/>
+    <w:abstractNumId w:val="14"/>
   </w:num>
   <w:num w:numId="21">
-    <w:abstractNumId w:val="25"/>
+    <w:abstractNumId w:val="26"/>
   </w:num>
   <w:num w:numId="22">
+    <w:abstractNumId w:val="21"/>
+  </w:num>
+  <w:num w:numId="23">
+    <w:abstractNumId w:val="19"/>
+  </w:num>
+  <w:num w:numId="24">
+    <w:abstractNumId w:val="10"/>
+  </w:num>
+  <w:num w:numId="25">
     <w:abstractNumId w:val="20"/>
   </w:num>
-  <w:num w:numId="23">
+  <w:num w:numId="26">
     <w:abstractNumId w:val="18"/>
   </w:num>
-  <w:num w:numId="24">
-    <w:abstractNumId w:val="9"/>
-  </w:num>
-  <w:num w:numId="25">
-    <w:abstractNumId w:val="19"/>
-  </w:num>
-  <w:num w:numId="26">
-    <w:abstractNumId w:val="17"/>
+  <w:num w:numId="27">
+    <w:abstractNumId w:val="6"/>
   </w:num>
 </w:numbering>
 </file>
@@ -14765,6 +12406,18 @@
       <w:color w:val="345A8A" w:themeColor="accent1" w:themeShade="B5"/>
       <w:sz w:val="32"/>
       <w:szCs w:val="32"/>
+    </w:rPr>
+  </w:style>
+  <w:style w:type="character" w:styleId="FollowedHyperlink">
+    <w:name w:val="FollowedHyperlink"/>
+    <w:basedOn w:val="DefaultParagraphFont"/>
+    <w:uiPriority w:val="99"/>
+    <w:semiHidden/>
+    <w:unhideWhenUsed/>
+    <w:rsid w:val="009731E0"/>
+    <w:rPr>
+      <w:color w:val="800080" w:themeColor="followedHyperlink"/>
+      <w:u w:val="single"/>
     </w:rPr>
   </w:style>
 </w:styles>
@@ -15370,6 +13023,18 @@
       <w:szCs w:val="32"/>
     </w:rPr>
   </w:style>
+  <w:style w:type="character" w:styleId="FollowedHyperlink">
+    <w:name w:val="FollowedHyperlink"/>
+    <w:basedOn w:val="DefaultParagraphFont"/>
+    <w:uiPriority w:val="99"/>
+    <w:semiHidden/>
+    <w:unhideWhenUsed/>
+    <w:rsid w:val="009731E0"/>
+    <w:rPr>
+      <w:color w:val="800080" w:themeColor="followedHyperlink"/>
+      <w:u w:val="single"/>
+    </w:rPr>
+  </w:style>
 </w:styles>
 </file>
 

</xml_diff>

<commit_message>
convert steps 6 and 7
</commit_message>
<xml_diff>
--- a/JUnit 5 Workshop Instructions.docx
+++ b/JUnit 5 Workshop Instructions.docx
@@ -2482,7 +2482,13 @@
         <w:t>workshop</w:t>
       </w:r>
       <w:r>
-        <w:t xml:space="preserve">. I have a lot more experience with Eclipse and Maven so will be able to help you better </w:t>
+        <w:t>. I have a lot m</w:t>
+      </w:r>
+      <w:r>
+        <w:t xml:space="preserve">ore experience with Eclipse </w:t>
+      </w:r>
+      <w:r>
+        <w:t xml:space="preserve">so will be able to help you better </w:t>
       </w:r>
       <w:r>
         <w:sym w:font="Wingdings" w:char="F04A"/>
@@ -7366,7 +7372,7 @@
         <w:t>inconsistently</w:t>
       </w:r>
       <w:r>
-        <w:t xml:space="preserve"> in both Maven and Eclipse). No worries. Just add a dummy method and try again:</w:t>
+        <w:t>). No worries. Just add a dummy method and try again:</w:t>
       </w:r>
     </w:p>
     <w:p>
@@ -10899,12 +10905,7 @@
         <w:t>e</w:t>
       </w:r>
       <w:r>
-        <w:t xml:space="preserve"> JUnit 4 su</w:t>
-      </w:r>
-      <w:bookmarkStart w:id="26" w:name="_GoBack"/>
-      <w:bookmarkEnd w:id="26"/>
-      <w:r>
-        <w:t>pport</w:t>
+        <w:t xml:space="preserve"> JUnit 4 support</w:t>
       </w:r>
       <w:r>
         <w:t xml:space="preserve"> from the </w:t>
@@ -10983,8 +10984,8 @@
       <w:r>
         <w:t xml:space="preserve">Remove the </w:t>
       </w:r>
-      <w:bookmarkStart w:id="27" w:name="OLE_LINK1"/>
-      <w:bookmarkStart w:id="28" w:name="OLE_LINK2"/>
+      <w:bookmarkStart w:id="26" w:name="OLE_LINK1"/>
+      <w:bookmarkStart w:id="27" w:name="OLE_LINK2"/>
       <w:proofErr w:type="spellStart"/>
       <w:r>
         <w:rPr>
@@ -10999,8 +11000,8 @@
       <w:r>
         <w:t xml:space="preserve"> </w:t>
       </w:r>
+      <w:bookmarkEnd w:id="26"/>
       <w:bookmarkEnd w:id="27"/>
-      <w:bookmarkEnd w:id="28"/>
       <w:r>
         <w:t>property.</w:t>
       </w:r>
@@ -11046,7 +11047,15 @@
         </w:numPr>
       </w:pPr>
       <w:r>
-        <w:t>Re-run the Maven build and watch it succeed.</w:t>
+        <w:t xml:space="preserve">Re-run the </w:t>
+      </w:r>
+      <w:proofErr w:type="spellStart"/>
+      <w:r>
+        <w:t>Gradle</w:t>
+      </w:r>
+      <w:proofErr w:type="spellEnd"/>
+      <w:r>
+        <w:t xml:space="preserve"> build and watch it succeed.</w:t>
       </w:r>
     </w:p>
     <w:p>
@@ -11076,7 +11085,7 @@
       <w:pPr>
         <w:pStyle w:val="Heading2"/>
       </w:pPr>
-      <w:bookmarkStart w:id="29" w:name="_Toc379974565"/>
+      <w:bookmarkStart w:id="28" w:name="_Toc379974565"/>
       <w:r>
         <w:t xml:space="preserve">Step 7 – </w:t>
       </w:r>
@@ -11086,31 +11095,31 @@
       <w:r>
         <w:t>ome new features</w:t>
       </w:r>
+      <w:bookmarkEnd w:id="28"/>
+    </w:p>
+    <w:p>
+      <w:r>
+        <w:t>JUnit 5 has a number of new features. Let’s try some of them out.</w:t>
+      </w:r>
+      <w:r>
+        <w:t xml:space="preserve"> This section intentionally gives you less detail about what to type. Feel free to go back to the previous sections if you don’t remember the syntax. Also, there are multiple correct solutions. One of them is in the solution project.</w:t>
+      </w:r>
+    </w:p>
+    <w:p>
+      <w:pPr>
+        <w:pStyle w:val="Heading3"/>
+      </w:pPr>
+      <w:bookmarkStart w:id="29" w:name="_Toc379974566"/>
+      <w:r>
+        <w:t xml:space="preserve">Step 7.1 – </w:t>
+      </w:r>
+      <w:r>
+        <w:t>Using r</w:t>
+      </w:r>
+      <w:r>
+        <w:t>epeating tests</w:t>
+      </w:r>
       <w:bookmarkEnd w:id="29"/>
-    </w:p>
-    <w:p>
-      <w:r>
-        <w:t>JUnit 5 has a number of new features. Let’s try some of them out.</w:t>
-      </w:r>
-      <w:r>
-        <w:t xml:space="preserve"> This section intentionally gives you less detail about what to type. Feel free to go back to the previous sections if you don’t remember the syntax. Also, there are multiple correct solutions. One of them is in the solution project.</w:t>
-      </w:r>
-    </w:p>
-    <w:p>
-      <w:pPr>
-        <w:pStyle w:val="Heading3"/>
-      </w:pPr>
-      <w:bookmarkStart w:id="30" w:name="_Toc379974566"/>
-      <w:r>
-        <w:t xml:space="preserve">Step 7.1 – </w:t>
-      </w:r>
-      <w:r>
-        <w:t>Using r</w:t>
-      </w:r>
-      <w:r>
-        <w:t>epeating tests</w:t>
-      </w:r>
-      <w:bookmarkEnd w:id="30"/>
     </w:p>
     <w:p>
       <w:r>
@@ -11137,7 +11146,7 @@
           <w:sz w:val="22"/>
           <w:szCs w:val="22"/>
         </w:rPr>
-        <w:t>ThirtyNinthAnniversaryEventsRepeatingTest</w:t>
+        <w:t>CentennialOlympicParkRepeatingTest</w:t>
       </w:r>
       <w:proofErr w:type="spellEnd"/>
     </w:p>
@@ -11331,10 +11340,19 @@
         <w:rPr>
           <w:rFonts w:ascii="Monaco" w:hAnsi="Monaco" w:cs="Monaco"/>
           <w:color w:val="000000"/>
-          <w:sz w:val="20"/>
-          <w:szCs w:val="20"/>
-        </w:rPr>
-        <w:t>ThirtyNinthAnniversaryEvents.</w:t>
+          <w:sz w:val="22"/>
+          <w:szCs w:val="22"/>
+        </w:rPr>
+        <w:t>CentennialOlympicPark</w:t>
+      </w:r>
+      <w:r>
+        <w:rPr>
+          <w:rFonts w:ascii="Monaco" w:hAnsi="Monaco" w:cs="Monaco"/>
+          <w:color w:val="000000"/>
+          <w:sz w:val="20"/>
+          <w:szCs w:val="20"/>
+        </w:rPr>
+        <w:t>.</w:t>
       </w:r>
       <w:r>
         <w:rPr>
@@ -11345,7 +11363,29 @@
           <w:sz w:val="20"/>
           <w:szCs w:val="20"/>
         </w:rPr>
-        <w:t>isCelebrationDay</w:t>
+        <w:t>isC</w:t>
+      </w:r>
+      <w:r>
+        <w:rPr>
+          <w:rFonts w:ascii="Monaco" w:hAnsi="Monaco" w:cs="Monaco"/>
+          <w:i/>
+          <w:iCs/>
+          <w:color w:val="000000"/>
+          <w:sz w:val="20"/>
+          <w:szCs w:val="20"/>
+        </w:rPr>
+        <w:t>ompetition</w:t>
+      </w:r>
+      <w:r>
+        <w:rPr>
+          <w:rFonts w:ascii="Monaco" w:hAnsi="Monaco" w:cs="Monaco"/>
+          <w:i/>
+          <w:iCs/>
+          <w:color w:val="000000"/>
+          <w:sz w:val="20"/>
+          <w:szCs w:val="20"/>
+        </w:rPr>
+        <w:t>Day</w:t>
       </w:r>
       <w:proofErr w:type="spellEnd"/>
       <w:r>
@@ -11386,7 +11426,13 @@
         <w:t xml:space="preserve"> </w:t>
       </w:r>
       <w:r>
-        <w:t>with a random date in the year 2016 once per repetition and asserts that the result is false.</w:t>
+        <w:t xml:space="preserve">with </w:t>
+      </w:r>
+      <w:r>
+        <w:t>a random date in the year 2015</w:t>
+      </w:r>
+      <w:r>
+        <w:t xml:space="preserve"> once per repetition and asserts that the result is false.</w:t>
       </w:r>
     </w:p>
     <w:p/>
@@ -11482,14 +11528,14 @@
       <w:pPr>
         <w:pStyle w:val="Heading3"/>
       </w:pPr>
-      <w:bookmarkStart w:id="31" w:name="_Toc379974567"/>
+      <w:bookmarkStart w:id="30" w:name="_Toc379974567"/>
       <w:r>
         <w:t xml:space="preserve">Step 7.2 – </w:t>
       </w:r>
       <w:r>
         <w:t>Displaying names</w:t>
       </w:r>
-      <w:bookmarkEnd w:id="31"/>
+      <w:bookmarkEnd w:id="30"/>
     </w:p>
     <w:p>
       <w:r>
@@ -11524,7 +11570,7 @@
           <w:sz w:val="22"/>
           <w:szCs w:val="22"/>
         </w:rPr>
-        <w:t>ThirtyNinthAnniversaryEventsRepeatingTest</w:t>
+        <w:t>CentennialOlympicParkRepeatingTest</w:t>
       </w:r>
       <w:proofErr w:type="spellEnd"/>
     </w:p>
@@ -11723,17 +11769,19 @@
       <w:pPr>
         <w:pStyle w:val="Heading3"/>
       </w:pPr>
-      <w:bookmarkStart w:id="32" w:name="_Toc379974568"/>
+      <w:bookmarkStart w:id="31" w:name="_Toc379974568"/>
       <w:r>
         <w:t xml:space="preserve">Step 7.3 – </w:t>
       </w:r>
       <w:r>
-        <w:t>Bonus if time: w</w:t>
-      </w:r>
+        <w:t>W</w:t>
+      </w:r>
+      <w:bookmarkStart w:id="32" w:name="_GoBack"/>
+      <w:bookmarkEnd w:id="32"/>
       <w:r>
         <w:t>rite a test from scratch (putting it together)</w:t>
       </w:r>
-      <w:bookmarkEnd w:id="32"/>
+      <w:bookmarkEnd w:id="31"/>
     </w:p>
     <w:p>
       <w:r>

</xml_diff>